<commit_message>
os lab 04 + cg finish
</commit_message>
<xml_diff>
--- a/aa/lab04/Отчет.docx
+++ b/aa/lab04/Отчет.docx
@@ -427,6 +427,7 @@
       <w:bookmarkStart w:id="0" w:name="_Toc50566279"/>
       <w:bookmarkStart w:id="1" w:name="_Toc51171211"/>
       <w:bookmarkStart w:id="2" w:name="_Toc52317383"/>
+      <w:bookmarkStart w:id="3" w:name="_Toc58831848"/>
       <w:r>
         <w:rPr>
           <w:rFonts w:eastAsia="Times New Roman"/>
@@ -443,6 +444,7 @@
       <w:bookmarkEnd w:id="0"/>
       <w:bookmarkEnd w:id="1"/>
       <w:bookmarkEnd w:id="2"/>
+      <w:bookmarkEnd w:id="3"/>
     </w:p>
     <w:tbl>
       <w:tblPr>
@@ -618,6 +620,7 @@
           <w:lang w:eastAsia="ru-RU"/>
         </w:rPr>
       </w:pPr>
+      <w:bookmarkStart w:id="4" w:name="_Toc58831849"/>
       <w:r>
         <w:rPr>
           <w:noProof/>
@@ -725,12 +728,13 @@
           </mc:Fallback>
         </mc:AlternateContent>
       </w:r>
-      <w:bookmarkStart w:id="3" w:name="_Toc50566280"/>
-      <w:bookmarkStart w:id="4" w:name="_Toc51171212"/>
-      <w:bookmarkStart w:id="5" w:name="_Toc52317384"/>
-      <w:bookmarkEnd w:id="3"/>
+      <w:bookmarkStart w:id="5" w:name="_Toc50566280"/>
+      <w:bookmarkStart w:id="6" w:name="_Toc51171212"/>
+      <w:bookmarkStart w:id="7" w:name="_Toc52317384"/>
       <w:bookmarkEnd w:id="4"/>
       <w:bookmarkEnd w:id="5"/>
+      <w:bookmarkEnd w:id="6"/>
+      <w:bookmarkEnd w:id="7"/>
     </w:p>
     <w:p>
       <w:pPr>
@@ -1442,7 +1446,7 @@
           <w:pPr>
             <w:pStyle w:val="11"/>
             <w:tabs>
-              <w:tab w:val="right" w:leader="dot" w:pos="9628"/>
+              <w:tab w:val="right" w:leader="dot" w:pos="9345"/>
             </w:tabs>
             <w:rPr>
               <w:rFonts w:asciiTheme="minorHAnsi" w:eastAsiaTheme="minorEastAsia" w:hAnsiTheme="minorHAnsi" w:cstheme="minorBidi"/>
@@ -1452,7 +1456,150 @@
               <w:lang w:eastAsia="ru-RU"/>
             </w:rPr>
           </w:pPr>
-          <w:hyperlink r:id="rId6" w:anchor="_Toc52317386" w:history="1">
+          <w:hyperlink w:anchor="_Toc58831848" w:history="1">
+            <w:r>
+              <w:rPr>
+                <w:rStyle w:val="a3"/>
+                <w:rFonts w:eastAsia="Times New Roman"/>
+                <w:b/>
+                <w:caps/>
+                <w:noProof/>
+                <w:snapToGrid w:val="0"/>
+                <w:spacing w:val="100"/>
+                <w:lang w:eastAsia="ru-RU"/>
+              </w:rPr>
+              <w:t>Отчет</w:t>
+            </w:r>
+            <w:r>
+              <w:rPr>
+                <w:noProof/>
+                <w:webHidden/>
+              </w:rPr>
+              <w:tab/>
+            </w:r>
+            <w:r>
+              <w:rPr>
+                <w:noProof/>
+                <w:webHidden/>
+              </w:rPr>
+              <w:fldChar w:fldCharType="begin"/>
+            </w:r>
+            <w:r>
+              <w:rPr>
+                <w:noProof/>
+                <w:webHidden/>
+              </w:rPr>
+              <w:instrText xml:space="preserve"> PAGEREF _Toc58831848 \h </w:instrText>
+            </w:r>
+            <w:r>
+              <w:rPr>
+                <w:noProof/>
+                <w:webHidden/>
+              </w:rPr>
+            </w:r>
+            <w:r>
+              <w:rPr>
+                <w:noProof/>
+                <w:webHidden/>
+              </w:rPr>
+              <w:fldChar w:fldCharType="separate"/>
+            </w:r>
+            <w:r>
+              <w:rPr>
+                <w:noProof/>
+                <w:webHidden/>
+              </w:rPr>
+              <w:t>1</w:t>
+            </w:r>
+            <w:r>
+              <w:rPr>
+                <w:noProof/>
+                <w:webHidden/>
+              </w:rPr>
+              <w:fldChar w:fldCharType="end"/>
+            </w:r>
+          </w:hyperlink>
+        </w:p>
+        <w:p>
+          <w:pPr>
+            <w:pStyle w:val="11"/>
+            <w:tabs>
+              <w:tab w:val="right" w:leader="dot" w:pos="9345"/>
+            </w:tabs>
+            <w:rPr>
+              <w:rFonts w:asciiTheme="minorHAnsi" w:eastAsiaTheme="minorEastAsia" w:hAnsiTheme="minorHAnsi" w:cstheme="minorBidi"/>
+              <w:noProof/>
+              <w:sz w:val="22"/>
+              <w:szCs w:val="22"/>
+              <w:lang w:eastAsia="ru-RU"/>
+            </w:rPr>
+          </w:pPr>
+          <w:hyperlink w:anchor="_Toc58831849" w:history="1">
+            <w:r>
+              <w:rPr>
+                <w:noProof/>
+                <w:webHidden/>
+              </w:rPr>
+              <w:tab/>
+            </w:r>
+            <w:r>
+              <w:rPr>
+                <w:noProof/>
+                <w:webHidden/>
+              </w:rPr>
+              <w:fldChar w:fldCharType="begin"/>
+            </w:r>
+            <w:r>
+              <w:rPr>
+                <w:noProof/>
+                <w:webHidden/>
+              </w:rPr>
+              <w:instrText xml:space="preserve"> PAGEREF _Toc58831849 \h </w:instrText>
+            </w:r>
+            <w:r>
+              <w:rPr>
+                <w:noProof/>
+                <w:webHidden/>
+              </w:rPr>
+            </w:r>
+            <w:r>
+              <w:rPr>
+                <w:noProof/>
+                <w:webHidden/>
+              </w:rPr>
+              <w:fldChar w:fldCharType="separate"/>
+            </w:r>
+            <w:r>
+              <w:rPr>
+                <w:noProof/>
+                <w:webHidden/>
+              </w:rPr>
+              <w:t>1</w:t>
+            </w:r>
+            <w:r>
+              <w:rPr>
+                <w:noProof/>
+                <w:webHidden/>
+              </w:rPr>
+              <w:fldChar w:fldCharType="end"/>
+            </w:r>
+          </w:hyperlink>
+        </w:p>
+        <w:p>
+          <w:pPr>
+            <w:pStyle w:val="11"/>
+            <w:tabs>
+              <w:tab w:val="right" w:leader="dot" w:pos="9345"/>
+            </w:tabs>
+            <w:rPr>
+              <w:rFonts w:asciiTheme="minorHAnsi" w:eastAsiaTheme="minorEastAsia" w:hAnsiTheme="minorHAnsi" w:cstheme="minorBidi"/>
+              <w:noProof/>
+              <w:sz w:val="22"/>
+              <w:szCs w:val="22"/>
+              <w:lang w:eastAsia="ru-RU"/>
+            </w:rPr>
+          </w:pPr>
+          <w:hyperlink w:anchor="_Toc58831850" w:history="1">
             <w:r>
               <w:rPr>
                 <w:rStyle w:val="a3"/>
@@ -1462,7 +1609,6 @@
             </w:r>
             <w:r>
               <w:rPr>
-                <w:rStyle w:val="a3"/>
                 <w:noProof/>
                 <w:webHidden/>
               </w:rPr>
@@ -1470,7 +1616,6 @@
             </w:r>
             <w:r>
               <w:rPr>
-                <w:rStyle w:val="a3"/>
                 <w:noProof/>
                 <w:webHidden/>
               </w:rPr>
@@ -1478,22 +1623,19 @@
             </w:r>
             <w:r>
               <w:rPr>
-                <w:rStyle w:val="a3"/>
                 <w:noProof/>
                 <w:webHidden/>
               </w:rPr>
-              <w:instrText xml:space="preserve"> PAGEREF _Toc52317386 \h </w:instrText>
+              <w:instrText xml:space="preserve"> PAGEREF _Toc58831850 \h </w:instrText>
             </w:r>
             <w:r>
               <w:rPr>
-                <w:rStyle w:val="a3"/>
                 <w:noProof/>
                 <w:webHidden/>
               </w:rPr>
             </w:r>
             <w:r>
               <w:rPr>
-                <w:rStyle w:val="a3"/>
                 <w:noProof/>
                 <w:webHidden/>
               </w:rPr>
@@ -1501,7 +1643,6 @@
             </w:r>
             <w:r>
               <w:rPr>
-                <w:rStyle w:val="a3"/>
                 <w:noProof/>
                 <w:webHidden/>
               </w:rPr>
@@ -1509,7 +1650,6 @@
             </w:r>
             <w:r>
               <w:rPr>
-                <w:rStyle w:val="a3"/>
                 <w:noProof/>
                 <w:webHidden/>
               </w:rPr>
@@ -1522,7 +1662,7 @@
             <w:pStyle w:val="11"/>
             <w:tabs>
               <w:tab w:val="left" w:pos="440"/>
-              <w:tab w:val="right" w:leader="dot" w:pos="9628"/>
+              <w:tab w:val="right" w:leader="dot" w:pos="9345"/>
             </w:tabs>
             <w:rPr>
               <w:rFonts w:asciiTheme="minorHAnsi" w:eastAsiaTheme="minorEastAsia" w:hAnsiTheme="minorHAnsi" w:cstheme="minorBidi"/>
@@ -1532,35 +1672,89 @@
               <w:lang w:eastAsia="ru-RU"/>
             </w:rPr>
           </w:pPr>
-          <w:hyperlink r:id="rId7" w:anchor="_Toc52317389" w:history="1">
+          <w:hyperlink w:anchor="_Toc58831852" w:history="1">
             <w:r>
               <w:rPr>
                 <w:rStyle w:val="a3"/>
                 <w:noProof/>
               </w:rPr>
-              <w:t>1.</w:t>
+              <w:t>1.Аналитическая часть</w:t>
             </w:r>
             <w:r>
               <w:rPr>
-                <w:rStyle w:val="a3"/>
-                <w:rFonts w:asciiTheme="minorHAnsi" w:eastAsiaTheme="minorEastAsia" w:hAnsiTheme="minorHAnsi" w:cstheme="minorBidi"/>
                 <w:noProof/>
-                <w:sz w:val="22"/>
-                <w:szCs w:val="22"/>
-                <w:lang w:eastAsia="ru-RU"/>
+                <w:webHidden/>
               </w:rPr>
               <w:tab/>
             </w:r>
             <w:r>
               <w:rPr>
+                <w:noProof/>
+                <w:webHidden/>
+              </w:rPr>
+              <w:fldChar w:fldCharType="begin"/>
+            </w:r>
+            <w:r>
+              <w:rPr>
+                <w:noProof/>
+                <w:webHidden/>
+              </w:rPr>
+              <w:instrText xml:space="preserve"> PAGEREF _Toc58831852 \h </w:instrText>
+            </w:r>
+            <w:r>
+              <w:rPr>
+                <w:noProof/>
+                <w:webHidden/>
+              </w:rPr>
+            </w:r>
+            <w:r>
+              <w:rPr>
+                <w:noProof/>
+                <w:webHidden/>
+              </w:rPr>
+              <w:fldChar w:fldCharType="separate"/>
+            </w:r>
+            <w:r>
+              <w:rPr>
+                <w:noProof/>
+                <w:webHidden/>
+              </w:rPr>
+              <w:t>4</w:t>
+            </w:r>
+            <w:r>
+              <w:rPr>
+                <w:noProof/>
+                <w:webHidden/>
+              </w:rPr>
+              <w:fldChar w:fldCharType="end"/>
+            </w:r>
+          </w:hyperlink>
+        </w:p>
+        <w:p>
+          <w:pPr>
+            <w:pStyle w:val="21"/>
+            <w:tabs>
+              <w:tab w:val="left" w:pos="880"/>
+              <w:tab w:val="right" w:leader="dot" w:pos="9345"/>
+            </w:tabs>
+            <w:ind w:left="0"/>
+            <w:rPr>
+              <w:rFonts w:asciiTheme="minorHAnsi" w:hAnsiTheme="minorHAnsi" w:cstheme="minorBidi"/>
+              <w:noProof/>
+              <w:sz w:val="22"/>
+              <w:szCs w:val="22"/>
+            </w:rPr>
+          </w:pPr>
+          <w:hyperlink w:anchor="_Toc58831853" w:history="1">
+            <w:r>
+              <w:rPr>
                 <w:rStyle w:val="a3"/>
                 <w:noProof/>
               </w:rPr>
-              <w:t>Аналитическая часть</w:t>
+              <w:t>1.2.Многопоточность</w:t>
             </w:r>
             <w:r>
               <w:rPr>
-                <w:rStyle w:val="a3"/>
                 <w:noProof/>
                 <w:webHidden/>
               </w:rPr>
@@ -1568,7 +1762,6 @@
             </w:r>
             <w:r>
               <w:rPr>
-                <w:rStyle w:val="a3"/>
                 <w:noProof/>
                 <w:webHidden/>
               </w:rPr>
@@ -1576,22 +1769,19 @@
             </w:r>
             <w:r>
               <w:rPr>
-                <w:rStyle w:val="a3"/>
                 <w:noProof/>
                 <w:webHidden/>
               </w:rPr>
-              <w:instrText xml:space="preserve"> PAGEREF _Toc52317389 \h </w:instrText>
+              <w:instrText xml:space="preserve"> PAGEREF _Toc58831853 \h </w:instrText>
             </w:r>
             <w:r>
               <w:rPr>
-                <w:rStyle w:val="a3"/>
                 <w:noProof/>
                 <w:webHidden/>
               </w:rPr>
             </w:r>
             <w:r>
               <w:rPr>
-                <w:rStyle w:val="a3"/>
                 <w:noProof/>
                 <w:webHidden/>
               </w:rPr>
@@ -1599,7 +1789,6 @@
             </w:r>
             <w:r>
               <w:rPr>
-                <w:rStyle w:val="a3"/>
                 <w:noProof/>
                 <w:webHidden/>
               </w:rPr>
@@ -1607,7 +1796,6 @@
             </w:r>
             <w:r>
               <w:rPr>
-                <w:rStyle w:val="a3"/>
                 <w:noProof/>
                 <w:webHidden/>
               </w:rPr>
@@ -1620,7 +1808,7 @@
             <w:pStyle w:val="11"/>
             <w:tabs>
               <w:tab w:val="left" w:pos="440"/>
-              <w:tab w:val="right" w:leader="dot" w:pos="9628"/>
+              <w:tab w:val="right" w:leader="dot" w:pos="9345"/>
             </w:tabs>
             <w:rPr>
               <w:rFonts w:asciiTheme="minorHAnsi" w:eastAsiaTheme="minorEastAsia" w:hAnsiTheme="minorHAnsi" w:cstheme="minorBidi"/>
@@ -1630,43 +1818,23 @@
               <w:lang w:eastAsia="ru-RU"/>
             </w:rPr>
           </w:pPr>
-          <w:hyperlink r:id="rId8" w:anchor="_Toc52317390" w:history="1">
+          <w:hyperlink w:anchor="_Toc58831854" w:history="1">
             <w:r>
               <w:rPr>
                 <w:rStyle w:val="a3"/>
                 <w:noProof/>
               </w:rPr>
-              <w:t>2.</w:t>
+              <w:t>2.Конструкторская часть</w:t>
             </w:r>
             <w:r>
               <w:rPr>
-                <w:rStyle w:val="a3"/>
-                <w:rFonts w:asciiTheme="minorHAnsi" w:eastAsiaTheme="minorEastAsia" w:hAnsiTheme="minorHAnsi" w:cstheme="minorBidi"/>
                 <w:noProof/>
-                <w:sz w:val="22"/>
-                <w:szCs w:val="22"/>
-                <w:lang w:eastAsia="ru-RU"/>
+                <w:webHidden/>
               </w:rPr>
               <w:tab/>
             </w:r>
             <w:r>
               <w:rPr>
-                <w:rStyle w:val="a3"/>
-                <w:noProof/>
-              </w:rPr>
-              <w:t>Конструкторская часть</w:t>
-            </w:r>
-            <w:r>
-              <w:rPr>
-                <w:rStyle w:val="a3"/>
-                <w:noProof/>
-                <w:webHidden/>
-              </w:rPr>
-              <w:tab/>
-            </w:r>
-            <w:r>
-              <w:rPr>
-                <w:rStyle w:val="a3"/>
                 <w:noProof/>
                 <w:webHidden/>
               </w:rPr>
@@ -1674,22 +1842,19 @@
             </w:r>
             <w:r>
               <w:rPr>
-                <w:rStyle w:val="a3"/>
                 <w:noProof/>
                 <w:webHidden/>
               </w:rPr>
-              <w:instrText xml:space="preserve"> PAGEREF _Toc52317390 \h </w:instrText>
+              <w:instrText xml:space="preserve"> PAGEREF _Toc58831854 \h </w:instrText>
             </w:r>
             <w:r>
               <w:rPr>
-                <w:rStyle w:val="a3"/>
                 <w:noProof/>
                 <w:webHidden/>
               </w:rPr>
             </w:r>
             <w:r>
               <w:rPr>
-                <w:rStyle w:val="a3"/>
                 <w:noProof/>
                 <w:webHidden/>
               </w:rPr>
@@ -1697,7 +1862,6 @@
             </w:r>
             <w:r>
               <w:rPr>
-                <w:rStyle w:val="a3"/>
                 <w:noProof/>
                 <w:webHidden/>
               </w:rPr>
@@ -1705,7 +1869,6 @@
             </w:r>
             <w:r>
               <w:rPr>
-                <w:rStyle w:val="a3"/>
                 <w:noProof/>
                 <w:webHidden/>
               </w:rPr>
@@ -1718,7 +1881,7 @@
             <w:pStyle w:val="11"/>
             <w:tabs>
               <w:tab w:val="left" w:pos="660"/>
-              <w:tab w:val="right" w:leader="dot" w:pos="9628"/>
+              <w:tab w:val="right" w:leader="dot" w:pos="9345"/>
             </w:tabs>
             <w:rPr>
               <w:rFonts w:asciiTheme="minorHAnsi" w:eastAsiaTheme="minorEastAsia" w:hAnsiTheme="minorHAnsi" w:cstheme="minorBidi"/>
@@ -1728,35 +1891,89 @@
               <w:lang w:eastAsia="ru-RU"/>
             </w:rPr>
           </w:pPr>
-          <w:hyperlink r:id="rId9" w:anchor="_Toc52317391" w:history="1">
+          <w:hyperlink w:anchor="_Toc58831855" w:history="1">
             <w:r>
               <w:rPr>
                 <w:rStyle w:val="a3"/>
                 <w:noProof/>
               </w:rPr>
-              <w:t>2.1.</w:t>
+              <w:t>2.1.Схемы алгоритмов</w:t>
             </w:r>
             <w:r>
               <w:rPr>
-                <w:rStyle w:val="a3"/>
-                <w:rFonts w:asciiTheme="minorHAnsi" w:eastAsiaTheme="minorEastAsia" w:hAnsiTheme="minorHAnsi" w:cstheme="minorBidi"/>
                 <w:noProof/>
-                <w:sz w:val="22"/>
-                <w:szCs w:val="22"/>
-                <w:lang w:eastAsia="ru-RU"/>
+                <w:webHidden/>
               </w:rPr>
               <w:tab/>
             </w:r>
             <w:r>
               <w:rPr>
+                <w:noProof/>
+                <w:webHidden/>
+              </w:rPr>
+              <w:fldChar w:fldCharType="begin"/>
+            </w:r>
+            <w:r>
+              <w:rPr>
+                <w:noProof/>
+                <w:webHidden/>
+              </w:rPr>
+              <w:instrText xml:space="preserve"> PAGEREF _Toc58831855 \h </w:instrText>
+            </w:r>
+            <w:r>
+              <w:rPr>
+                <w:noProof/>
+                <w:webHidden/>
+              </w:rPr>
+            </w:r>
+            <w:r>
+              <w:rPr>
+                <w:noProof/>
+                <w:webHidden/>
+              </w:rPr>
+              <w:fldChar w:fldCharType="separate"/>
+            </w:r>
+            <w:r>
+              <w:rPr>
+                <w:noProof/>
+                <w:webHidden/>
+              </w:rPr>
+              <w:t>7</w:t>
+            </w:r>
+            <w:r>
+              <w:rPr>
+                <w:noProof/>
+                <w:webHidden/>
+              </w:rPr>
+              <w:fldChar w:fldCharType="end"/>
+            </w:r>
+          </w:hyperlink>
+        </w:p>
+        <w:p>
+          <w:pPr>
+            <w:pStyle w:val="21"/>
+            <w:tabs>
+              <w:tab w:val="left" w:pos="880"/>
+              <w:tab w:val="right" w:leader="dot" w:pos="9345"/>
+            </w:tabs>
+            <w:ind w:left="0"/>
+            <w:rPr>
+              <w:rFonts w:asciiTheme="minorHAnsi" w:hAnsiTheme="minorHAnsi" w:cstheme="minorBidi"/>
+              <w:noProof/>
+              <w:sz w:val="22"/>
+              <w:szCs w:val="22"/>
+            </w:rPr>
+          </w:pPr>
+          <w:hyperlink w:anchor="_Toc58831856" w:history="1">
+            <w:r>
+              <w:rPr>
                 <w:rStyle w:val="a3"/>
                 <w:noProof/>
               </w:rPr>
-              <w:t>Схемы алгоритмов</w:t>
+              <w:t>2.2.Распараллеливание алгоритма</w:t>
             </w:r>
             <w:r>
               <w:rPr>
-                <w:rStyle w:val="a3"/>
                 <w:noProof/>
                 <w:webHidden/>
               </w:rPr>
@@ -1764,7 +1981,6 @@
             </w:r>
             <w:r>
               <w:rPr>
-                <w:rStyle w:val="a3"/>
                 <w:noProof/>
                 <w:webHidden/>
               </w:rPr>
@@ -1772,22 +1988,19 @@
             </w:r>
             <w:r>
               <w:rPr>
-                <w:rStyle w:val="a3"/>
                 <w:noProof/>
                 <w:webHidden/>
               </w:rPr>
-              <w:instrText xml:space="preserve"> PAGEREF _Toc52317391 \h </w:instrText>
+              <w:instrText xml:space="preserve"> PAGEREF _Toc58831856 \h </w:instrText>
             </w:r>
             <w:r>
               <w:rPr>
-                <w:rStyle w:val="a3"/>
                 <w:noProof/>
                 <w:webHidden/>
               </w:rPr>
             </w:r>
             <w:r>
               <w:rPr>
-                <w:rStyle w:val="a3"/>
                 <w:noProof/>
                 <w:webHidden/>
               </w:rPr>
@@ -1795,15 +2008,232 @@
             </w:r>
             <w:r>
               <w:rPr>
+                <w:noProof/>
+                <w:webHidden/>
+              </w:rPr>
+              <w:t>9</w:t>
+            </w:r>
+            <w:r>
+              <w:rPr>
+                <w:noProof/>
+                <w:webHidden/>
+              </w:rPr>
+              <w:fldChar w:fldCharType="end"/>
+            </w:r>
+          </w:hyperlink>
+        </w:p>
+        <w:p>
+          <w:pPr>
+            <w:pStyle w:val="21"/>
+            <w:tabs>
+              <w:tab w:val="left" w:pos="660"/>
+              <w:tab w:val="right" w:leader="dot" w:pos="9345"/>
+            </w:tabs>
+            <w:ind w:left="0"/>
+            <w:rPr>
+              <w:rFonts w:asciiTheme="minorHAnsi" w:hAnsiTheme="minorHAnsi" w:cstheme="minorBidi"/>
+              <w:noProof/>
+              <w:sz w:val="22"/>
+              <w:szCs w:val="22"/>
+            </w:rPr>
+          </w:pPr>
+          <w:hyperlink w:anchor="_Toc58831857" w:history="1">
+            <w:r>
+              <w:rPr>
                 <w:rStyle w:val="a3"/>
                 <w:noProof/>
-                <w:webHidden/>
-              </w:rPr>
-              <w:t>7</w:t>
+              </w:rPr>
+              <w:t>3.Технологическая часть</w:t>
             </w:r>
             <w:r>
               <w:rPr>
+                <w:noProof/>
+                <w:webHidden/>
+              </w:rPr>
+              <w:tab/>
+            </w:r>
+            <w:r>
+              <w:rPr>
+                <w:noProof/>
+                <w:webHidden/>
+              </w:rPr>
+              <w:fldChar w:fldCharType="begin"/>
+            </w:r>
+            <w:r>
+              <w:rPr>
+                <w:noProof/>
+                <w:webHidden/>
+              </w:rPr>
+              <w:instrText xml:space="preserve"> PAGEREF _Toc58831857 \h </w:instrText>
+            </w:r>
+            <w:r>
+              <w:rPr>
+                <w:noProof/>
+                <w:webHidden/>
+              </w:rPr>
+            </w:r>
+            <w:r>
+              <w:rPr>
+                <w:noProof/>
+                <w:webHidden/>
+              </w:rPr>
+              <w:fldChar w:fldCharType="separate"/>
+            </w:r>
+            <w:r>
+              <w:rPr>
+                <w:noProof/>
+                <w:webHidden/>
+              </w:rPr>
+              <w:t>10</w:t>
+            </w:r>
+            <w:r>
+              <w:rPr>
+                <w:noProof/>
+                <w:webHidden/>
+              </w:rPr>
+              <w:fldChar w:fldCharType="end"/>
+            </w:r>
+          </w:hyperlink>
+        </w:p>
+        <w:p>
+          <w:pPr>
+            <w:pStyle w:val="21"/>
+            <w:tabs>
+              <w:tab w:val="left" w:pos="880"/>
+              <w:tab w:val="right" w:leader="dot" w:pos="9345"/>
+            </w:tabs>
+            <w:ind w:left="0"/>
+            <w:rPr>
+              <w:rFonts w:asciiTheme="minorHAnsi" w:hAnsiTheme="minorHAnsi" w:cstheme="minorBidi"/>
+              <w:noProof/>
+              <w:sz w:val="22"/>
+              <w:szCs w:val="22"/>
+            </w:rPr>
+          </w:pPr>
+          <w:hyperlink w:anchor="_Toc58831858" w:history="1">
+            <w:r>
+              <w:rPr>
                 <w:rStyle w:val="a3"/>
+                <w:noProof/>
+              </w:rPr>
+              <w:t>3.1Реализация алгоритмов</w:t>
+            </w:r>
+            <w:r>
+              <w:rPr>
+                <w:noProof/>
+                <w:webHidden/>
+              </w:rPr>
+              <w:tab/>
+            </w:r>
+            <w:r>
+              <w:rPr>
+                <w:noProof/>
+                <w:webHidden/>
+              </w:rPr>
+              <w:fldChar w:fldCharType="begin"/>
+            </w:r>
+            <w:r>
+              <w:rPr>
+                <w:noProof/>
+                <w:webHidden/>
+              </w:rPr>
+              <w:instrText xml:space="preserve"> PAGEREF _Toc58831858 \h </w:instrText>
+            </w:r>
+            <w:r>
+              <w:rPr>
+                <w:noProof/>
+                <w:webHidden/>
+              </w:rPr>
+            </w:r>
+            <w:r>
+              <w:rPr>
+                <w:noProof/>
+                <w:webHidden/>
+              </w:rPr>
+              <w:fldChar w:fldCharType="separate"/>
+            </w:r>
+            <w:r>
+              <w:rPr>
+                <w:noProof/>
+                <w:webHidden/>
+              </w:rPr>
+              <w:t>10</w:t>
+            </w:r>
+            <w:r>
+              <w:rPr>
+                <w:noProof/>
+                <w:webHidden/>
+              </w:rPr>
+              <w:fldChar w:fldCharType="end"/>
+            </w:r>
+          </w:hyperlink>
+        </w:p>
+        <w:p>
+          <w:pPr>
+            <w:pStyle w:val="21"/>
+            <w:tabs>
+              <w:tab w:val="left" w:pos="880"/>
+              <w:tab w:val="right" w:leader="dot" w:pos="9345"/>
+            </w:tabs>
+            <w:ind w:left="0"/>
+            <w:rPr>
+              <w:rFonts w:asciiTheme="minorHAnsi" w:hAnsiTheme="minorHAnsi" w:cstheme="minorBidi"/>
+              <w:noProof/>
+              <w:sz w:val="22"/>
+              <w:szCs w:val="22"/>
+            </w:rPr>
+          </w:pPr>
+          <w:hyperlink w:anchor="_Toc58831859" w:history="1">
+            <w:r>
+              <w:rPr>
+                <w:rStyle w:val="a3"/>
+                <w:noProof/>
+              </w:rPr>
+              <w:t>3.2.Тестирование функций</w:t>
+            </w:r>
+            <w:r>
+              <w:rPr>
+                <w:noProof/>
+                <w:webHidden/>
+              </w:rPr>
+              <w:tab/>
+            </w:r>
+            <w:r>
+              <w:rPr>
+                <w:noProof/>
+                <w:webHidden/>
+              </w:rPr>
+              <w:fldChar w:fldCharType="begin"/>
+            </w:r>
+            <w:r>
+              <w:rPr>
+                <w:noProof/>
+                <w:webHidden/>
+              </w:rPr>
+              <w:instrText xml:space="preserve"> PAGEREF _Toc58831859 \h </w:instrText>
+            </w:r>
+            <w:r>
+              <w:rPr>
+                <w:noProof/>
+                <w:webHidden/>
+              </w:rPr>
+            </w:r>
+            <w:r>
+              <w:rPr>
+                <w:noProof/>
+                <w:webHidden/>
+              </w:rPr>
+              <w:fldChar w:fldCharType="separate"/>
+            </w:r>
+            <w:r>
+              <w:rPr>
+                <w:noProof/>
+                <w:webHidden/>
+              </w:rPr>
+              <w:t>13</w:t>
+            </w:r>
+            <w:r>
+              <w:rPr>
                 <w:noProof/>
                 <w:webHidden/>
               </w:rPr>
@@ -1816,7 +2246,7 @@
             <w:pStyle w:val="11"/>
             <w:tabs>
               <w:tab w:val="left" w:pos="440"/>
-              <w:tab w:val="right" w:leader="dot" w:pos="9628"/>
+              <w:tab w:val="right" w:leader="dot" w:pos="9345"/>
             </w:tabs>
             <w:rPr>
               <w:rFonts w:asciiTheme="minorHAnsi" w:eastAsiaTheme="minorEastAsia" w:hAnsiTheme="minorHAnsi" w:cstheme="minorBidi"/>
@@ -1826,43 +2256,23 @@
               <w:lang w:eastAsia="ru-RU"/>
             </w:rPr>
           </w:pPr>
-          <w:hyperlink r:id="rId10" w:anchor="_Toc52317392" w:history="1">
+          <w:hyperlink w:anchor="_Toc58831860" w:history="1">
             <w:r>
               <w:rPr>
                 <w:rStyle w:val="a3"/>
                 <w:noProof/>
               </w:rPr>
-              <w:t>3.</w:t>
+              <w:t>4.Экспериментальная часть</w:t>
             </w:r>
             <w:r>
               <w:rPr>
-                <w:rStyle w:val="a3"/>
-                <w:rFonts w:asciiTheme="minorHAnsi" w:eastAsiaTheme="minorEastAsia" w:hAnsiTheme="minorHAnsi" w:cstheme="minorBidi"/>
                 <w:noProof/>
-                <w:sz w:val="22"/>
-                <w:szCs w:val="22"/>
-                <w:lang w:eastAsia="ru-RU"/>
+                <w:webHidden/>
               </w:rPr>
               <w:tab/>
             </w:r>
             <w:r>
               <w:rPr>
-                <w:rStyle w:val="a3"/>
-                <w:noProof/>
-              </w:rPr>
-              <w:t>Технологическая часть</w:t>
-            </w:r>
-            <w:r>
-              <w:rPr>
-                <w:rStyle w:val="a3"/>
-                <w:noProof/>
-                <w:webHidden/>
-              </w:rPr>
-              <w:tab/>
-            </w:r>
-            <w:r>
-              <w:rPr>
-                <w:rStyle w:val="a3"/>
                 <w:noProof/>
                 <w:webHidden/>
               </w:rPr>
@@ -1870,22 +2280,19 @@
             </w:r>
             <w:r>
               <w:rPr>
-                <w:rStyle w:val="a3"/>
                 <w:noProof/>
                 <w:webHidden/>
               </w:rPr>
-              <w:instrText xml:space="preserve"> PAGEREF _Toc52317392 \h </w:instrText>
+              <w:instrText xml:space="preserve"> PAGEREF _Toc58831860 \h </w:instrText>
             </w:r>
             <w:r>
               <w:rPr>
-                <w:rStyle w:val="a3"/>
                 <w:noProof/>
                 <w:webHidden/>
               </w:rPr>
             </w:r>
             <w:r>
               <w:rPr>
-                <w:rStyle w:val="a3"/>
                 <w:noProof/>
                 <w:webHidden/>
               </w:rPr>
@@ -1893,15 +2300,13 @@
             </w:r>
             <w:r>
               <w:rPr>
-                <w:rStyle w:val="a3"/>
                 <w:noProof/>
                 <w:webHidden/>
               </w:rPr>
-              <w:t>10</w:t>
+              <w:t>14</w:t>
             </w:r>
             <w:r>
               <w:rPr>
-                <w:rStyle w:val="a3"/>
                 <w:noProof/>
                 <w:webHidden/>
               </w:rPr>
@@ -1914,8 +2319,9 @@
             <w:pStyle w:val="21"/>
             <w:tabs>
               <w:tab w:val="left" w:pos="880"/>
-              <w:tab w:val="right" w:leader="dot" w:pos="9628"/>
+              <w:tab w:val="right" w:leader="dot" w:pos="9345"/>
             </w:tabs>
+            <w:ind w:left="0"/>
             <w:rPr>
               <w:rFonts w:asciiTheme="minorHAnsi" w:hAnsiTheme="minorHAnsi" w:cstheme="minorBidi"/>
               <w:noProof/>
@@ -1923,42 +2329,23 @@
               <w:szCs w:val="22"/>
             </w:rPr>
           </w:pPr>
-          <w:hyperlink r:id="rId11" w:anchor="_Toc52317393" w:history="1">
+          <w:hyperlink w:anchor="_Toc58831861" w:history="1">
             <w:r>
               <w:rPr>
                 <w:rStyle w:val="a3"/>
                 <w:noProof/>
               </w:rPr>
-              <w:t>3.1.</w:t>
+              <w:t>4.1.Сравнение алгоритмов по времени работы реализаций</w:t>
             </w:r>
             <w:r>
               <w:rPr>
-                <w:rStyle w:val="a3"/>
-                <w:rFonts w:asciiTheme="minorHAnsi" w:hAnsiTheme="minorHAnsi" w:cstheme="minorBidi"/>
                 <w:noProof/>
-                <w:sz w:val="22"/>
-                <w:szCs w:val="22"/>
+                <w:webHidden/>
               </w:rPr>
               <w:tab/>
             </w:r>
             <w:r>
               <w:rPr>
-                <w:rStyle w:val="a3"/>
-                <w:noProof/>
-              </w:rPr>
-              <w:t>Реализация алгоритмов</w:t>
-            </w:r>
-            <w:r>
-              <w:rPr>
-                <w:rStyle w:val="a3"/>
-                <w:noProof/>
-                <w:webHidden/>
-              </w:rPr>
-              <w:tab/>
-            </w:r>
-            <w:r>
-              <w:rPr>
-                <w:rStyle w:val="a3"/>
                 <w:noProof/>
                 <w:webHidden/>
               </w:rPr>
@@ -1966,22 +2353,19 @@
             </w:r>
             <w:r>
               <w:rPr>
-                <w:rStyle w:val="a3"/>
                 <w:noProof/>
                 <w:webHidden/>
               </w:rPr>
-              <w:instrText xml:space="preserve"> PAGEREF _Toc52317393 \h </w:instrText>
+              <w:instrText xml:space="preserve"> PAGEREF _Toc58831861 \h </w:instrText>
             </w:r>
             <w:r>
               <w:rPr>
-                <w:rStyle w:val="a3"/>
                 <w:noProof/>
                 <w:webHidden/>
               </w:rPr>
             </w:r>
             <w:r>
               <w:rPr>
-                <w:rStyle w:val="a3"/>
                 <w:noProof/>
                 <w:webHidden/>
               </w:rPr>
@@ -1989,111 +2373,13 @@
             </w:r>
             <w:r>
               <w:rPr>
-                <w:rStyle w:val="a3"/>
                 <w:noProof/>
                 <w:webHidden/>
               </w:rPr>
-              <w:t>10</w:t>
+              <w:t>14</w:t>
             </w:r>
             <w:r>
               <w:rPr>
-                <w:rStyle w:val="a3"/>
-                <w:noProof/>
-                <w:webHidden/>
-              </w:rPr>
-              <w:fldChar w:fldCharType="end"/>
-            </w:r>
-          </w:hyperlink>
-        </w:p>
-        <w:p>
-          <w:pPr>
-            <w:pStyle w:val="21"/>
-            <w:tabs>
-              <w:tab w:val="left" w:pos="880"/>
-              <w:tab w:val="right" w:leader="dot" w:pos="9628"/>
-            </w:tabs>
-            <w:rPr>
-              <w:rFonts w:asciiTheme="minorHAnsi" w:hAnsiTheme="minorHAnsi" w:cstheme="minorBidi"/>
-              <w:noProof/>
-              <w:sz w:val="22"/>
-              <w:szCs w:val="22"/>
-            </w:rPr>
-          </w:pPr>
-          <w:hyperlink r:id="rId12" w:anchor="_Toc52317394" w:history="1">
-            <w:r>
-              <w:rPr>
-                <w:rStyle w:val="a3"/>
-                <w:noProof/>
-              </w:rPr>
-              <w:t>3.2.</w:t>
-            </w:r>
-            <w:r>
-              <w:rPr>
-                <w:rStyle w:val="a3"/>
-                <w:rFonts w:asciiTheme="minorHAnsi" w:hAnsiTheme="minorHAnsi" w:cstheme="minorBidi"/>
-                <w:noProof/>
-                <w:sz w:val="22"/>
-                <w:szCs w:val="22"/>
-              </w:rPr>
-              <w:tab/>
-            </w:r>
-            <w:r>
-              <w:rPr>
-                <w:rStyle w:val="a3"/>
-                <w:noProof/>
-              </w:rPr>
-              <w:t>Тестирование функций</w:t>
-            </w:r>
-            <w:r>
-              <w:rPr>
-                <w:rStyle w:val="a3"/>
-                <w:noProof/>
-                <w:webHidden/>
-              </w:rPr>
-              <w:tab/>
-            </w:r>
-            <w:r>
-              <w:rPr>
-                <w:rStyle w:val="a3"/>
-                <w:noProof/>
-                <w:webHidden/>
-              </w:rPr>
-              <w:fldChar w:fldCharType="begin"/>
-            </w:r>
-            <w:r>
-              <w:rPr>
-                <w:rStyle w:val="a3"/>
-                <w:noProof/>
-                <w:webHidden/>
-              </w:rPr>
-              <w:instrText xml:space="preserve"> PAGEREF _Toc52317394 \h </w:instrText>
-            </w:r>
-            <w:r>
-              <w:rPr>
-                <w:rStyle w:val="a3"/>
-                <w:noProof/>
-                <w:webHidden/>
-              </w:rPr>
-            </w:r>
-            <w:r>
-              <w:rPr>
-                <w:rStyle w:val="a3"/>
-                <w:noProof/>
-                <w:webHidden/>
-              </w:rPr>
-              <w:fldChar w:fldCharType="separate"/>
-            </w:r>
-            <w:r>
-              <w:rPr>
-                <w:rStyle w:val="a3"/>
-                <w:noProof/>
-                <w:webHidden/>
-              </w:rPr>
-              <w:t>13</w:t>
-            </w:r>
-            <w:r>
-              <w:rPr>
-                <w:rStyle w:val="a3"/>
                 <w:noProof/>
                 <w:webHidden/>
               </w:rPr>
@@ -2105,8 +2391,7 @@
           <w:pPr>
             <w:pStyle w:val="11"/>
             <w:tabs>
-              <w:tab w:val="left" w:pos="440"/>
-              <w:tab w:val="right" w:leader="dot" w:pos="9628"/>
+              <w:tab w:val="right" w:leader="dot" w:pos="9345"/>
             </w:tabs>
             <w:rPr>
               <w:rFonts w:asciiTheme="minorHAnsi" w:eastAsiaTheme="minorEastAsia" w:hAnsiTheme="minorHAnsi" w:cstheme="minorBidi"/>
@@ -2116,43 +2401,23 @@
               <w:lang w:eastAsia="ru-RU"/>
             </w:rPr>
           </w:pPr>
-          <w:hyperlink r:id="rId13" w:anchor="_Toc52317395" w:history="1">
+          <w:hyperlink w:anchor="_Toc58831862" w:history="1">
             <w:r>
               <w:rPr>
                 <w:rStyle w:val="a3"/>
                 <w:noProof/>
               </w:rPr>
-              <w:t>4.</w:t>
+              <w:t>Заключение</w:t>
             </w:r>
             <w:r>
               <w:rPr>
-                <w:rStyle w:val="a3"/>
-                <w:rFonts w:asciiTheme="minorHAnsi" w:eastAsiaTheme="minorEastAsia" w:hAnsiTheme="minorHAnsi" w:cstheme="minorBidi"/>
                 <w:noProof/>
-                <w:sz w:val="22"/>
-                <w:szCs w:val="22"/>
-                <w:lang w:eastAsia="ru-RU"/>
+                <w:webHidden/>
               </w:rPr>
               <w:tab/>
             </w:r>
             <w:r>
               <w:rPr>
-                <w:rStyle w:val="a3"/>
-                <w:noProof/>
-              </w:rPr>
-              <w:t>Экспериментальная часть</w:t>
-            </w:r>
-            <w:r>
-              <w:rPr>
-                <w:rStyle w:val="a3"/>
-                <w:noProof/>
-                <w:webHidden/>
-              </w:rPr>
-              <w:tab/>
-            </w:r>
-            <w:r>
-              <w:rPr>
-                <w:rStyle w:val="a3"/>
                 <w:noProof/>
                 <w:webHidden/>
               </w:rPr>
@@ -2160,22 +2425,19 @@
             </w:r>
             <w:r>
               <w:rPr>
-                <w:rStyle w:val="a3"/>
                 <w:noProof/>
                 <w:webHidden/>
               </w:rPr>
-              <w:instrText xml:space="preserve"> PAGEREF _Toc52317395 \h </w:instrText>
+              <w:instrText xml:space="preserve"> PAGEREF _Toc58831862 \h </w:instrText>
             </w:r>
             <w:r>
               <w:rPr>
-                <w:rStyle w:val="a3"/>
                 <w:noProof/>
                 <w:webHidden/>
               </w:rPr>
             </w:r>
             <w:r>
               <w:rPr>
-                <w:rStyle w:val="a3"/>
                 <w:noProof/>
                 <w:webHidden/>
               </w:rPr>
@@ -2183,202 +2445,13 @@
             </w:r>
             <w:r>
               <w:rPr>
-                <w:rStyle w:val="a3"/>
                 <w:noProof/>
                 <w:webHidden/>
               </w:rPr>
-              <w:t>14</w:t>
+              <w:t>18</w:t>
             </w:r>
             <w:r>
               <w:rPr>
-                <w:rStyle w:val="a3"/>
-                <w:noProof/>
-                <w:webHidden/>
-              </w:rPr>
-              <w:fldChar w:fldCharType="end"/>
-            </w:r>
-          </w:hyperlink>
-        </w:p>
-        <w:p>
-          <w:pPr>
-            <w:pStyle w:val="21"/>
-            <w:tabs>
-              <w:tab w:val="left" w:pos="880"/>
-              <w:tab w:val="right" w:leader="dot" w:pos="9628"/>
-            </w:tabs>
-            <w:rPr>
-              <w:rFonts w:asciiTheme="minorHAnsi" w:hAnsiTheme="minorHAnsi" w:cstheme="minorBidi"/>
-              <w:noProof/>
-              <w:sz w:val="22"/>
-              <w:szCs w:val="22"/>
-            </w:rPr>
-          </w:pPr>
-          <w:hyperlink r:id="rId14" w:anchor="_Toc52317396" w:history="1">
-            <w:r>
-              <w:rPr>
-                <w:rStyle w:val="a3"/>
-                <w:noProof/>
-              </w:rPr>
-              <w:t>4.1.</w:t>
-            </w:r>
-            <w:r>
-              <w:rPr>
-                <w:rStyle w:val="a3"/>
-                <w:rFonts w:asciiTheme="minorHAnsi" w:hAnsiTheme="minorHAnsi" w:cstheme="minorBidi"/>
-                <w:noProof/>
-                <w:sz w:val="22"/>
-                <w:szCs w:val="22"/>
-              </w:rPr>
-              <w:tab/>
-            </w:r>
-            <w:r>
-              <w:rPr>
-                <w:rStyle w:val="a3"/>
-                <w:noProof/>
-              </w:rPr>
-              <w:t>Интерфейс</w:t>
-            </w:r>
-            <w:r>
-              <w:rPr>
-                <w:rStyle w:val="a3"/>
-                <w:noProof/>
-                <w:webHidden/>
-              </w:rPr>
-              <w:tab/>
-            </w:r>
-            <w:r>
-              <w:rPr>
-                <w:rStyle w:val="a3"/>
-                <w:noProof/>
-                <w:webHidden/>
-              </w:rPr>
-              <w:fldChar w:fldCharType="begin"/>
-            </w:r>
-            <w:r>
-              <w:rPr>
-                <w:rStyle w:val="a3"/>
-                <w:noProof/>
-                <w:webHidden/>
-              </w:rPr>
-              <w:instrText xml:space="preserve"> PAGEREF _Toc52317396 \h </w:instrText>
-            </w:r>
-            <w:r>
-              <w:rPr>
-                <w:rStyle w:val="a3"/>
-                <w:noProof/>
-                <w:webHidden/>
-              </w:rPr>
-              <w:fldChar w:fldCharType="separate"/>
-            </w:r>
-            <w:r>
-              <w:rPr>
-                <w:rStyle w:val="a3"/>
-                <w:b/>
-                <w:bCs/>
-                <w:noProof/>
-                <w:webHidden/>
-              </w:rPr>
-              <w:t>Ошибка! Закладка не определена.</w:t>
-            </w:r>
-            <w:r>
-              <w:rPr>
-                <w:rStyle w:val="a3"/>
-                <w:noProof/>
-                <w:webHidden/>
-              </w:rPr>
-              <w:fldChar w:fldCharType="end"/>
-            </w:r>
-          </w:hyperlink>
-        </w:p>
-        <w:p>
-          <w:pPr>
-            <w:pStyle w:val="21"/>
-            <w:tabs>
-              <w:tab w:val="left" w:pos="880"/>
-              <w:tab w:val="right" w:leader="dot" w:pos="9628"/>
-            </w:tabs>
-            <w:rPr>
-              <w:rFonts w:asciiTheme="minorHAnsi" w:hAnsiTheme="minorHAnsi" w:cstheme="minorBidi"/>
-              <w:noProof/>
-              <w:sz w:val="22"/>
-              <w:szCs w:val="22"/>
-            </w:rPr>
-          </w:pPr>
-          <w:hyperlink r:id="rId15" w:anchor="_Toc52317397" w:history="1">
-            <w:r>
-              <w:rPr>
-                <w:rStyle w:val="a3"/>
-                <w:noProof/>
-              </w:rPr>
-              <w:t>4.2.</w:t>
-            </w:r>
-            <w:r>
-              <w:rPr>
-                <w:rStyle w:val="a3"/>
-                <w:rFonts w:asciiTheme="minorHAnsi" w:hAnsiTheme="minorHAnsi" w:cstheme="minorBidi"/>
-                <w:noProof/>
-                <w:sz w:val="22"/>
-                <w:szCs w:val="22"/>
-              </w:rPr>
-              <w:tab/>
-            </w:r>
-            <w:r>
-              <w:rPr>
-                <w:rStyle w:val="a3"/>
-                <w:noProof/>
-              </w:rPr>
-              <w:t>Сравнение алгоритмов по времени работы реализаций</w:t>
-            </w:r>
-            <w:r>
-              <w:rPr>
-                <w:rStyle w:val="a3"/>
-                <w:noProof/>
-                <w:webHidden/>
-              </w:rPr>
-              <w:tab/>
-            </w:r>
-            <w:r>
-              <w:rPr>
-                <w:rStyle w:val="a3"/>
-                <w:noProof/>
-                <w:webHidden/>
-              </w:rPr>
-              <w:fldChar w:fldCharType="begin"/>
-            </w:r>
-            <w:r>
-              <w:rPr>
-                <w:rStyle w:val="a3"/>
-                <w:noProof/>
-                <w:webHidden/>
-              </w:rPr>
-              <w:instrText xml:space="preserve"> PAGEREF _Toc52317397 \h </w:instrText>
-            </w:r>
-            <w:r>
-              <w:rPr>
-                <w:rStyle w:val="a3"/>
-                <w:noProof/>
-                <w:webHidden/>
-              </w:rPr>
-            </w:r>
-            <w:r>
-              <w:rPr>
-                <w:rStyle w:val="a3"/>
-                <w:noProof/>
-                <w:webHidden/>
-              </w:rPr>
-              <w:fldChar w:fldCharType="separate"/>
-            </w:r>
-            <w:r>
-              <w:rPr>
-                <w:rStyle w:val="a3"/>
-                <w:noProof/>
-                <w:webHidden/>
-              </w:rPr>
-              <w:t>14</w:t>
-            </w:r>
-            <w:r>
-              <w:rPr>
-                <w:rStyle w:val="a3"/>
                 <w:noProof/>
                 <w:webHidden/>
               </w:rPr>
@@ -2390,7 +2463,7 @@
           <w:pPr>
             <w:pStyle w:val="11"/>
             <w:tabs>
-              <w:tab w:val="right" w:leader="dot" w:pos="9628"/>
+              <w:tab w:val="right" w:leader="dot" w:pos="9345"/>
             </w:tabs>
             <w:rPr>
               <w:rFonts w:asciiTheme="minorHAnsi" w:eastAsiaTheme="minorEastAsia" w:hAnsiTheme="minorHAnsi" w:cstheme="minorBidi"/>
@@ -2400,17 +2473,16 @@
               <w:lang w:eastAsia="ru-RU"/>
             </w:rPr>
           </w:pPr>
-          <w:hyperlink r:id="rId16" w:anchor="_Toc52317398" w:history="1">
+          <w:hyperlink w:anchor="_Toc58831863" w:history="1">
             <w:r>
               <w:rPr>
                 <w:rStyle w:val="a3"/>
                 <w:noProof/>
               </w:rPr>
-              <w:t>Заключение</w:t>
+              <w:t>Список литературы</w:t>
             </w:r>
             <w:r>
               <w:rPr>
-                <w:rStyle w:val="a3"/>
                 <w:noProof/>
                 <w:webHidden/>
               </w:rPr>
@@ -2418,7 +2490,6 @@
             </w:r>
             <w:r>
               <w:rPr>
-                <w:rStyle w:val="a3"/>
                 <w:noProof/>
                 <w:webHidden/>
               </w:rPr>
@@ -2426,22 +2497,19 @@
             </w:r>
             <w:r>
               <w:rPr>
-                <w:rStyle w:val="a3"/>
                 <w:noProof/>
                 <w:webHidden/>
               </w:rPr>
-              <w:instrText xml:space="preserve"> PAGEREF _Toc52317398 \h </w:instrText>
+              <w:instrText xml:space="preserve"> PAGEREF _Toc58831863 \h </w:instrText>
             </w:r>
             <w:r>
               <w:rPr>
-                <w:rStyle w:val="a3"/>
                 <w:noProof/>
                 <w:webHidden/>
               </w:rPr>
             </w:r>
             <w:r>
               <w:rPr>
-                <w:rStyle w:val="a3"/>
                 <w:noProof/>
                 <w:webHidden/>
               </w:rPr>
@@ -2449,94 +2517,13 @@
             </w:r>
             <w:r>
               <w:rPr>
-                <w:rStyle w:val="a3"/>
                 <w:noProof/>
                 <w:webHidden/>
               </w:rPr>
-              <w:t>17</w:t>
+              <w:t>19</w:t>
             </w:r>
             <w:r>
               <w:rPr>
-                <w:rStyle w:val="a3"/>
-                <w:noProof/>
-                <w:webHidden/>
-              </w:rPr>
-              <w:fldChar w:fldCharType="end"/>
-            </w:r>
-          </w:hyperlink>
-        </w:p>
-        <w:p>
-          <w:pPr>
-            <w:pStyle w:val="11"/>
-            <w:tabs>
-              <w:tab w:val="right" w:leader="dot" w:pos="9628"/>
-            </w:tabs>
-            <w:rPr>
-              <w:rFonts w:asciiTheme="minorHAnsi" w:eastAsiaTheme="minorEastAsia" w:hAnsiTheme="minorHAnsi" w:cstheme="minorBidi"/>
-              <w:noProof/>
-              <w:sz w:val="22"/>
-              <w:szCs w:val="22"/>
-              <w:lang w:eastAsia="ru-RU"/>
-            </w:rPr>
-          </w:pPr>
-          <w:hyperlink r:id="rId17" w:anchor="_Toc52317399" w:history="1">
-            <w:r>
-              <w:rPr>
-                <w:rStyle w:val="a3"/>
-                <w:noProof/>
-              </w:rPr>
-              <w:t>Список литературы</w:t>
-            </w:r>
-            <w:r>
-              <w:rPr>
-                <w:rStyle w:val="a3"/>
-                <w:noProof/>
-                <w:webHidden/>
-              </w:rPr>
-              <w:tab/>
-            </w:r>
-            <w:r>
-              <w:rPr>
-                <w:rStyle w:val="a3"/>
-                <w:noProof/>
-                <w:webHidden/>
-              </w:rPr>
-              <w:fldChar w:fldCharType="begin"/>
-            </w:r>
-            <w:r>
-              <w:rPr>
-                <w:rStyle w:val="a3"/>
-                <w:noProof/>
-                <w:webHidden/>
-              </w:rPr>
-              <w:instrText xml:space="preserve"> PAGEREF _Toc52317399 \h </w:instrText>
-            </w:r>
-            <w:r>
-              <w:rPr>
-                <w:rStyle w:val="a3"/>
-                <w:noProof/>
-                <w:webHidden/>
-              </w:rPr>
-            </w:r>
-            <w:r>
-              <w:rPr>
-                <w:rStyle w:val="a3"/>
-                <w:noProof/>
-                <w:webHidden/>
-              </w:rPr>
-              <w:fldChar w:fldCharType="separate"/>
-            </w:r>
-            <w:r>
-              <w:rPr>
-                <w:rStyle w:val="a3"/>
-                <w:noProof/>
-                <w:webHidden/>
-              </w:rPr>
-              <w:t>18</w:t>
-            </w:r>
-            <w:r>
-              <w:rPr>
-                <w:rStyle w:val="a3"/>
                 <w:noProof/>
                 <w:webHidden/>
               </w:rPr>
@@ -2604,14 +2591,14 @@
           <w:szCs w:val="28"/>
         </w:rPr>
       </w:pPr>
-      <w:bookmarkStart w:id="6" w:name="_Toc50566282"/>
-      <w:bookmarkStart w:id="7" w:name="_Toc52317386"/>
+      <w:bookmarkStart w:id="8" w:name="_Toc50566282"/>
+      <w:bookmarkStart w:id="9" w:name="_Toc58831850"/>
       <w:r>
         <w:lastRenderedPageBreak/>
         <w:t>Введение</w:t>
       </w:r>
-      <w:bookmarkEnd w:id="6"/>
-      <w:bookmarkEnd w:id="7"/>
+      <w:bookmarkEnd w:id="8"/>
+      <w:bookmarkEnd w:id="9"/>
     </w:p>
     <w:p>
       <w:pPr>
@@ -2619,19 +2606,22 @@
         <w:ind w:firstLine="708"/>
         <w:jc w:val="both"/>
       </w:pPr>
-      <w:bookmarkStart w:id="8" w:name="_Toc50566283"/>
-      <w:bookmarkStart w:id="9" w:name="_Toc51171215"/>
-      <w:bookmarkStart w:id="10" w:name="_Toc52317387"/>
+      <w:bookmarkStart w:id="10" w:name="_Toc50566283"/>
+      <w:bookmarkStart w:id="11" w:name="_Toc51171215"/>
+      <w:bookmarkStart w:id="12" w:name="_Toc52317387"/>
+      <w:bookmarkStart w:id="13" w:name="_Toc58831851"/>
       <w:r>
         <w:rPr>
           <w:rStyle w:val="20"/>
-          <w:szCs w:val="24"/>
+          <w:sz w:val="28"/>
+          <w:szCs w:val="20"/>
         </w:rPr>
         <w:t>Цель</w:t>
       </w:r>
-      <w:bookmarkEnd w:id="8"/>
-      <w:bookmarkEnd w:id="9"/>
       <w:bookmarkEnd w:id="10"/>
+      <w:bookmarkEnd w:id="11"/>
+      <w:bookmarkEnd w:id="12"/>
+      <w:bookmarkEnd w:id="13"/>
       <w:r>
         <w:rPr>
           <w:sz w:val="24"/>
@@ -2658,10 +2648,9 @@
         <w:pStyle w:val="a5"/>
         <w:numPr>
           <w:ilvl w:val="0"/>
-          <w:numId w:val="7"/>
+          <w:numId w:val="22"/>
         </w:numPr>
         <w:spacing w:line="360" w:lineRule="auto"/>
-        <w:ind w:left="709" w:hanging="283"/>
         <w:jc w:val="both"/>
       </w:pPr>
       <w:r>
@@ -2673,10 +2662,9 @@
         <w:pStyle w:val="a5"/>
         <w:numPr>
           <w:ilvl w:val="0"/>
-          <w:numId w:val="7"/>
+          <w:numId w:val="22"/>
         </w:numPr>
         <w:spacing w:line="360" w:lineRule="auto"/>
-        <w:ind w:left="709" w:hanging="283"/>
         <w:jc w:val="both"/>
       </w:pPr>
       <w:r>
@@ -2688,108 +2676,107 @@
         <w:pStyle w:val="a5"/>
         <w:numPr>
           <w:ilvl w:val="0"/>
-          <w:numId w:val="7"/>
-        </w:numPr>
-        <w:spacing w:line="360" w:lineRule="auto"/>
-        <w:ind w:left="709" w:hanging="283"/>
-        <w:jc w:val="both"/>
-      </w:pPr>
-      <w:r>
-        <w:t>В экономике</w:t>
-      </w:r>
-      <w:r>
-        <w:rPr>
-          <w:lang w:val="en-US"/>
-        </w:rPr>
-        <w:t>.</w:t>
-      </w:r>
-    </w:p>
-    <w:p>
-      <w:pPr>
-        <w:ind w:firstLine="708"/>
-      </w:pPr>
-      <w:bookmarkStart w:id="11" w:name="_Toc50566284"/>
-      <w:bookmarkStart w:id="12" w:name="_Toc51171216"/>
-      <w:bookmarkStart w:id="13" w:name="_Toc52317388"/>
-      <w:r>
-        <w:t xml:space="preserve">В ходе выполнения лабораторной работы требуется решить следующие </w:t>
-      </w:r>
-      <w:r>
-        <w:rPr>
-          <w:b/>
-          <w:bCs/>
-        </w:rPr>
-        <w:t>задачи</w:t>
-      </w:r>
-      <w:bookmarkEnd w:id="11"/>
-      <w:bookmarkEnd w:id="12"/>
-      <w:bookmarkEnd w:id="13"/>
-      <w:r>
-        <w:t>.</w:t>
-      </w:r>
-    </w:p>
-    <w:p>
-      <w:pPr>
-        <w:pStyle w:val="a5"/>
-        <w:numPr>
-          <w:ilvl w:val="1"/>
-          <w:numId w:val="1"/>
+          <w:numId w:val="22"/>
         </w:numPr>
         <w:spacing w:line="360" w:lineRule="auto"/>
         <w:jc w:val="both"/>
       </w:pPr>
       <w:r>
-        <w:t>Реализовать алгоритм умножения матриц.</w:t>
+        <w:t>В экономике</w:t>
+      </w:r>
+      <w:r>
+        <w:rPr>
+          <w:lang w:val="en-US"/>
+        </w:rPr>
+        <w:t>.</w:t>
+      </w:r>
+    </w:p>
+    <w:p>
+      <w:pPr>
+        <w:ind w:firstLine="708"/>
+      </w:pPr>
+      <w:bookmarkStart w:id="14" w:name="_Toc50566284"/>
+      <w:bookmarkStart w:id="15" w:name="_Toc51171216"/>
+      <w:bookmarkStart w:id="16" w:name="_Toc52317388"/>
+      <w:r>
+        <w:t xml:space="preserve">В ходе выполнения лабораторной работы требуется решить следующие </w:t>
+      </w:r>
+      <w:r>
+        <w:rPr>
+          <w:b/>
+          <w:bCs/>
+        </w:rPr>
+        <w:t>задачи</w:t>
+      </w:r>
+      <w:bookmarkEnd w:id="14"/>
+      <w:bookmarkEnd w:id="15"/>
+      <w:bookmarkEnd w:id="16"/>
+      <w:r>
+        <w:t>.</w:t>
       </w:r>
     </w:p>
     <w:p>
       <w:pPr>
         <w:pStyle w:val="a5"/>
         <w:numPr>
-          <w:ilvl w:val="1"/>
-          <w:numId w:val="1"/>
+          <w:ilvl w:val="0"/>
+          <w:numId w:val="21"/>
         </w:numPr>
         <w:spacing w:line="360" w:lineRule="auto"/>
         <w:jc w:val="both"/>
       </w:pPr>
       <w:r>
-        <w:t>Реализовать две параллельные версии алгоритма.</w:t>
+        <w:t>Реализовать алгоритм умножения матриц.</w:t>
       </w:r>
     </w:p>
     <w:p>
       <w:pPr>
         <w:pStyle w:val="a5"/>
         <w:numPr>
-          <w:ilvl w:val="1"/>
-          <w:numId w:val="1"/>
+          <w:ilvl w:val="0"/>
+          <w:numId w:val="21"/>
         </w:numPr>
         <w:spacing w:line="360" w:lineRule="auto"/>
         <w:jc w:val="both"/>
       </w:pPr>
       <w:r>
-        <w:t>Провести сравнительный анализ алгоритмов умножения матриц.</w:t>
+        <w:t>Реализовать две параллельные версии алгоритма.</w:t>
       </w:r>
     </w:p>
     <w:p>
       <w:pPr>
         <w:pStyle w:val="a5"/>
         <w:numPr>
-          <w:ilvl w:val="1"/>
-          <w:numId w:val="1"/>
+          <w:ilvl w:val="0"/>
+          <w:numId w:val="21"/>
         </w:numPr>
         <w:spacing w:line="360" w:lineRule="auto"/>
         <w:jc w:val="both"/>
       </w:pPr>
       <w:r>
-        <w:t>Сравнить алгоритмы по затраченным ресурсам.</w:t>
+        <w:t>Провести сравнительный анализ алгоритмов умножения матриц.</w:t>
       </w:r>
     </w:p>
     <w:p>
       <w:pPr>
         <w:pStyle w:val="a5"/>
         <w:numPr>
-          <w:ilvl w:val="1"/>
-          <w:numId w:val="1"/>
+          <w:ilvl w:val="0"/>
+          <w:numId w:val="21"/>
+        </w:numPr>
+        <w:spacing w:line="360" w:lineRule="auto"/>
+        <w:jc w:val="both"/>
+      </w:pPr>
+      <w:r>
+        <w:t>Сравнить алгоритмы по затраченным ресурсам.</w:t>
+      </w:r>
+    </w:p>
+    <w:p>
+      <w:pPr>
+        <w:pStyle w:val="a5"/>
+        <w:numPr>
+          <w:ilvl w:val="0"/>
+          <w:numId w:val="21"/>
         </w:numPr>
         <w:spacing w:line="360" w:lineRule="auto"/>
         <w:jc w:val="both"/>
@@ -2809,14 +2796,14 @@
         <w:spacing w:line="360" w:lineRule="auto"/>
         <w:ind w:left="357" w:hanging="357"/>
       </w:pPr>
-      <w:bookmarkStart w:id="14" w:name="_Toc50566285"/>
-      <w:bookmarkStart w:id="15" w:name="_Toc52317389"/>
+      <w:bookmarkStart w:id="17" w:name="_Toc50566285"/>
+      <w:bookmarkStart w:id="18" w:name="_Toc58831852"/>
       <w:r>
         <w:lastRenderedPageBreak/>
         <w:t>Аналитическая часть</w:t>
       </w:r>
-      <w:bookmarkEnd w:id="14"/>
-      <w:bookmarkEnd w:id="15"/>
+      <w:bookmarkEnd w:id="17"/>
+      <w:bookmarkEnd w:id="18"/>
     </w:p>
     <w:p>
       <w:pPr>
@@ -3067,9 +3054,9 @@
           <w:noProof/>
         </w:rPr>
         <w:drawing>
-          <wp:inline distT="0" distB="0" distL="0" distR="0" wp14:anchorId="244E05A4" wp14:editId="603B1B80">
-            <wp:extent cx="4648200" cy="3171825"/>
-            <wp:effectExtent l="0" t="0" r="0" b="9525"/>
+          <wp:inline distT="0" distB="0" distL="0" distR="0" wp14:anchorId="244E05A4" wp14:editId="3556E662">
+            <wp:extent cx="5089270" cy="2905125"/>
+            <wp:effectExtent l="0" t="0" r="0" b="0"/>
             <wp:docPr id="13" name="Рисунок 13"/>
             <wp:cNvGraphicFramePr>
               <a:graphicFrameLocks xmlns:a="http://schemas.openxmlformats.org/drawingml/2006/main" noChangeAspect="1"/>
@@ -3083,23 +3070,21 @@
                       <a:picLocks noChangeAspect="1" noChangeArrowheads="1"/>
                     </pic:cNvPicPr>
                   </pic:nvPicPr>
-                  <pic:blipFill>
-                    <a:blip r:embed="rId18">
+                  <pic:blipFill rotWithShape="1">
+                    <a:blip r:embed="rId6">
                       <a:extLst>
                         <a:ext uri="{28A0092B-C50C-407E-A947-70E740481C1C}">
                           <a14:useLocalDpi xmlns:a14="http://schemas.microsoft.com/office/drawing/2010/main" val="0"/>
                         </a:ext>
                       </a:extLst>
                     </a:blip>
-                    <a:srcRect/>
-                    <a:stretch>
-                      <a:fillRect/>
-                    </a:stretch>
+                    <a:srcRect r="1639" b="17717"/>
+                    <a:stretch/>
                   </pic:blipFill>
                   <pic:spPr bwMode="auto">
                     <a:xfrm>
                       <a:off x="0" y="0"/>
-                      <a:ext cx="4648200" cy="3171825"/>
+                      <a:ext cx="5113158" cy="2918761"/>
                     </a:xfrm>
                     <a:prstGeom prst="rect">
                       <a:avLst/>
@@ -3108,6 +3093,11 @@
                     <a:ln>
                       <a:noFill/>
                     </a:ln>
+                    <a:extLst>
+                      <a:ext uri="{53640926-AAD7-44D8-BBD7-CCE9431645EC}">
+                        <a14:shadowObscured xmlns:a14="http://schemas.microsoft.com/office/drawing/2010/main"/>
+                      </a:ext>
+                    </a:extLst>
                   </pic:spPr>
                 </pic:pic>
               </a:graphicData>
@@ -3178,9 +3168,11 @@
           <w:numId w:val="2"/>
         </w:numPr>
       </w:pPr>
+      <w:bookmarkStart w:id="19" w:name="_Toc58831853"/>
       <w:r>
         <w:t>Многопоточность</w:t>
       </w:r>
+      <w:bookmarkEnd w:id="19"/>
     </w:p>
     <w:p>
       <w:pPr>
@@ -3196,11 +3188,11 @@
         <w:t>Поток выполнения</w:t>
       </w:r>
       <w:r>
-        <w:t xml:space="preserve"> — наименьшая единица обработки, исполнение которой может быть назначено ядром операционной системы. Реализация потоков выполнения и процессов в разных операционных системах отличается </w:t>
+        <w:t xml:space="preserve"> — наименьшая единица обработки, исполнение которой может быть назначено ядром операционной системы. Реализация потоков выполнения и процессов в разных операционных системах отличается друг от друга, но в большинстве случаев поток выполнения находится внутри </w:t>
       </w:r>
       <w:r>
         <w:lastRenderedPageBreak/>
-        <w:t xml:space="preserve">друг от друга, но в большинстве случаев поток выполнения находится внутри процесса. Несколько потоков выполнения могут существовать в рамках одного и того же процесса и совместно использовать ресурсы, такие как память, тогда как процессы не разделяют этих ресурсов. В частности, потоки выполнения разделяют инструкции процесса (его код) и его контекст (значения переменных, которые они имеют в любой момент времени). </w:t>
+        <w:t xml:space="preserve">процесса. Несколько потоков выполнения могут существовать в рамках одного и того же процесса и совместно использовать ресурсы, такие как память, тогда как процессы не разделяют этих ресурсов. В частности, потоки выполнения разделяют инструкции процесса (его код) и его контекст (значения переменных, которые они имеют в любой момент времени). </w:t>
       </w:r>
     </w:p>
     <w:p>
@@ -3230,11 +3222,11 @@
         <w:jc w:val="both"/>
       </w:pPr>
       <w:r>
-        <w:t xml:space="preserve">Параллельное выполнение нескольких работ в рамках одного интерактивного приложения повышает эффективность работы пользователя. Так, при работе с текстовым редактором желательно иметь возможность совмещать набор нового текста с такими продолжительными по времени операциями, как переформатирование значительной части текста, печать документа или его сохранение на локальном или удаленном диске. Еще одним примером необходимости распараллеливания является сетевой сервер баз данных. В этом случае параллелизм желателен как для обслуживания различных запросов к базе данных, так и для более быстрого выполнения отдельного запроса за счет одновременного просмотра различных записей базы. Именно для этих целей современные ОС предлагают механизм многопоточной обработки (multithreading). Понятию «поток» соответствует последовательный переход процессора от одной команды программы к </w:t>
+        <w:t xml:space="preserve">Параллельное выполнение нескольких работ в рамках одного интерактивного приложения повышает эффективность работы пользователя. Так, при работе с текстовым редактором желательно иметь возможность совмещать набор нового текста с такими продолжительными по времени операциями, как переформатирование значительной части текста, печать документа или его сохранение на локальном или удаленном диске. Еще одним примером необходимости распараллеливания является сетевой сервер баз данных. В этом случае параллелизм желателен как для обслуживания различных запросов к базе данных, так и для более быстрого выполнения отдельного запроса за счет одновременного просмотра различных записей базы. Именно для этих целей современные ОС предлагают механизм многопоточной обработки (multithreading). Понятию «поток» соответствует последовательный переход процессора от одной команды программы к другой. ОС распределяет процессорное время между потоками. Процессу ОС </w:t>
       </w:r>
       <w:r>
         <w:lastRenderedPageBreak/>
-        <w:t xml:space="preserve">другой. ОС распределяет процессорное время между потоками. Процессу ОС назначает адресное пространство и набор ресурсов, которые совместно используются всеми его потоками. </w:t>
+        <w:t xml:space="preserve">назначает адресное пространство и набор ресурсов, которые совместно используются всеми его потоками. </w:t>
       </w:r>
     </w:p>
     <w:p>
@@ -3269,14 +3261,14 @@
         </w:numPr>
         <w:spacing w:line="360" w:lineRule="auto"/>
       </w:pPr>
-      <w:bookmarkStart w:id="16" w:name="_Toc50566286"/>
-      <w:bookmarkStart w:id="17" w:name="_Toc52317390"/>
+      <w:bookmarkStart w:id="20" w:name="_Toc50566286"/>
+      <w:bookmarkStart w:id="21" w:name="_Toc58831854"/>
       <w:r>
         <w:lastRenderedPageBreak/>
         <w:t>Конструкторская часть</w:t>
       </w:r>
-      <w:bookmarkEnd w:id="16"/>
-      <w:bookmarkEnd w:id="17"/>
+      <w:bookmarkEnd w:id="20"/>
+      <w:bookmarkEnd w:id="21"/>
     </w:p>
     <w:p>
       <w:pPr>
@@ -3302,8 +3294,8 @@
           <w:szCs w:val="28"/>
         </w:rPr>
       </w:pPr>
-      <w:bookmarkStart w:id="18" w:name="_Toc50566287"/>
-      <w:bookmarkStart w:id="19" w:name="_Toc52317391"/>
+      <w:bookmarkStart w:id="22" w:name="_Toc50566287"/>
+      <w:bookmarkStart w:id="23" w:name="_Toc58831855"/>
       <w:r>
         <w:rPr>
           <w:sz w:val="32"/>
@@ -3311,7 +3303,7 @@
         </w:rPr>
         <w:t>Схемы</w:t>
       </w:r>
-      <w:bookmarkEnd w:id="18"/>
+      <w:bookmarkEnd w:id="22"/>
       <w:r>
         <w:rPr>
           <w:sz w:val="32"/>
@@ -3319,7 +3311,7 @@
         </w:rPr>
         <w:t xml:space="preserve"> алгоритмов</w:t>
       </w:r>
-      <w:bookmarkEnd w:id="19"/>
+      <w:bookmarkEnd w:id="23"/>
     </w:p>
     <w:p>
       <w:pPr>
@@ -3404,7 +3396,7 @@
                     <pic:cNvPicPr/>
                   </pic:nvPicPr>
                   <pic:blipFill>
-                    <a:blip r:embed="rId19"/>
+                    <a:blip r:embed="rId7"/>
                     <a:stretch>
                       <a:fillRect/>
                     </a:stretch>
@@ -3491,7 +3483,7 @@
                     <pic:cNvPicPr/>
                   </pic:nvPicPr>
                   <pic:blipFill>
-                    <a:blip r:embed="rId20"/>
+                    <a:blip r:embed="rId8"/>
                     <a:stretch>
                       <a:fillRect/>
                     </a:stretch>
@@ -3578,7 +3570,7 @@
                     <pic:cNvPicPr/>
                   </pic:nvPicPr>
                   <pic:blipFill>
-                    <a:blip r:embed="rId21"/>
+                    <a:blip r:embed="rId9"/>
                     <a:stretch>
                       <a:fillRect/>
                     </a:stretch>
@@ -3642,9 +3634,11 @@
           <w:numId w:val="2"/>
         </w:numPr>
       </w:pPr>
+      <w:bookmarkStart w:id="24" w:name="_Toc58831856"/>
       <w:r>
         <w:t>Распараллеливание алгоритма</w:t>
       </w:r>
+      <w:bookmarkEnd w:id="24"/>
     </w:p>
     <w:p>
       <w:pPr>
@@ -3675,14 +3669,14 @@
           <w:numId w:val="2"/>
         </w:numPr>
       </w:pPr>
-      <w:bookmarkStart w:id="20" w:name="_Toc50566288"/>
-      <w:bookmarkStart w:id="21" w:name="_Toc52317392"/>
+      <w:bookmarkStart w:id="25" w:name="_Toc50566288"/>
+      <w:bookmarkStart w:id="26" w:name="_Toc58831857"/>
       <w:r>
         <w:lastRenderedPageBreak/>
         <w:t>Технологическая часть</w:t>
       </w:r>
-      <w:bookmarkEnd w:id="20"/>
-      <w:bookmarkEnd w:id="21"/>
+      <w:bookmarkEnd w:id="25"/>
+      <w:bookmarkEnd w:id="26"/>
     </w:p>
     <w:p>
       <w:pPr>
@@ -3740,8 +3734,7 @@
       <w:r>
         <w:t>.</w:t>
       </w:r>
-      <w:bookmarkStart w:id="22" w:name="_Toc50566289"/>
-      <w:bookmarkStart w:id="23" w:name="_Toc52317393"/>
+      <w:bookmarkStart w:id="27" w:name="_Toc50566289"/>
     </w:p>
     <w:p>
       <w:pPr>
@@ -3752,6 +3745,7 @@
         </w:numPr>
         <w:ind w:left="851" w:hanging="851"/>
       </w:pPr>
+      <w:bookmarkStart w:id="28" w:name="_Toc58831858"/>
       <w:r>
         <w:t>3.1</w:t>
       </w:r>
@@ -3761,8 +3755,8 @@
       <w:r>
         <w:t>Реализация алгоритмов</w:t>
       </w:r>
-      <w:bookmarkEnd w:id="22"/>
-      <w:bookmarkEnd w:id="23"/>
+      <w:bookmarkEnd w:id="27"/>
+      <w:bookmarkEnd w:id="28"/>
     </w:p>
     <w:p>
       <w:pPr>
@@ -12952,13 +12946,13 @@
         </w:numPr>
         <w:ind w:hanging="1146"/>
       </w:pPr>
-      <w:bookmarkStart w:id="24" w:name="_Toc50566290"/>
-      <w:bookmarkStart w:id="25" w:name="_Toc52317394"/>
+      <w:bookmarkStart w:id="29" w:name="_Toc50566290"/>
+      <w:bookmarkStart w:id="30" w:name="_Toc58831859"/>
       <w:r>
         <w:t>Тестирование функций</w:t>
       </w:r>
-      <w:bookmarkEnd w:id="24"/>
-      <w:bookmarkEnd w:id="25"/>
+      <w:bookmarkEnd w:id="29"/>
+      <w:bookmarkEnd w:id="30"/>
     </w:p>
     <w:p>
       <w:pPr>
@@ -13010,7 +13004,7 @@
                     <pic:cNvPicPr/>
                   </pic:nvPicPr>
                   <pic:blipFill>
-                    <a:blip r:embed="rId22"/>
+                    <a:blip r:embed="rId10"/>
                     <a:stretch>
                       <a:fillRect/>
                     </a:stretch>
@@ -13051,6 +13045,7 @@
         <w:shd w:val="clear" w:color="auto" w:fill="FFFFFF"/>
         <w:spacing w:after="0" w:line="240" w:lineRule="auto"/>
         <w:ind w:firstLine="708"/>
+        <w:jc w:val="both"/>
         <w:rPr>
           <w:rFonts w:ascii="Courier New" w:eastAsia="Times New Roman" w:hAnsi="Courier New" w:cs="Courier New"/>
           <w:color w:val="000000"/>
@@ -13081,14 +13076,14 @@
         <w:spacing w:line="360" w:lineRule="auto"/>
         <w:ind w:hanging="786"/>
       </w:pPr>
-      <w:bookmarkStart w:id="26" w:name="_Toc50566291"/>
-      <w:bookmarkStart w:id="27" w:name="_Toc52317395"/>
+      <w:bookmarkStart w:id="31" w:name="_Toc50566291"/>
+      <w:bookmarkStart w:id="32" w:name="_Toc58831860"/>
       <w:r>
         <w:lastRenderedPageBreak/>
         <w:t>Экспериментальная часть</w:t>
       </w:r>
-      <w:bookmarkEnd w:id="26"/>
-      <w:bookmarkEnd w:id="27"/>
+      <w:bookmarkEnd w:id="31"/>
+      <w:bookmarkEnd w:id="32"/>
     </w:p>
     <w:p>
       <w:pPr>
@@ -13108,16 +13103,16 @@
       <w:pPr>
         <w:pStyle w:val="2"/>
       </w:pPr>
-      <w:bookmarkStart w:id="28" w:name="_Toc50566294"/>
-      <w:bookmarkStart w:id="29" w:name="_Toc52317397"/>
+      <w:bookmarkStart w:id="33" w:name="_Toc50566294"/>
+      <w:bookmarkStart w:id="34" w:name="_Toc58831861"/>
       <w:r>
         <w:t>Сравнение алгоритмов по времени</w:t>
       </w:r>
-      <w:bookmarkEnd w:id="28"/>
+      <w:bookmarkEnd w:id="33"/>
       <w:r>
         <w:t xml:space="preserve"> работы реализаций</w:t>
       </w:r>
-      <w:bookmarkEnd w:id="29"/>
+      <w:bookmarkEnd w:id="34"/>
     </w:p>
     <w:p>
       <w:pPr>
@@ -13185,7 +13180,7 @@
                     <pic:cNvPicPr/>
                   </pic:nvPicPr>
                   <pic:blipFill>
-                    <a:blip r:embed="rId23"/>
+                    <a:blip r:embed="rId11"/>
                     <a:stretch>
                       <a:fillRect/>
                     </a:stretch>
@@ -13257,7 +13252,7 @@
                     <pic:cNvPicPr/>
                   </pic:nvPicPr>
                   <pic:blipFill>
-                    <a:blip r:embed="rId24"/>
+                    <a:blip r:embed="rId12"/>
                     <a:stretch>
                       <a:fillRect/>
                     </a:stretch>
@@ -13325,7 +13320,7 @@
                     <pic:cNvPicPr/>
                   </pic:nvPicPr>
                   <pic:blipFill rotWithShape="1">
-                    <a:blip r:embed="rId25" cstate="email">
+                    <a:blip r:embed="rId13" cstate="email">
                       <a:extLst>
                         <a:ext uri="{28A0092B-C50C-407E-A947-70E740481C1C}">
                           <a14:useLocalDpi xmlns:a14="http://schemas.microsoft.com/office/drawing/2010/main"/>
@@ -13400,7 +13395,7 @@
                     <pic:cNvPicPr/>
                   </pic:nvPicPr>
                   <pic:blipFill>
-                    <a:blip r:embed="rId26"/>
+                    <a:blip r:embed="rId14"/>
                     <a:stretch>
                       <a:fillRect/>
                     </a:stretch>
@@ -13457,7 +13452,7 @@
                     <pic:cNvPicPr/>
                   </pic:nvPicPr>
                   <pic:blipFill>
-                    <a:blip r:embed="rId27"/>
+                    <a:blip r:embed="rId15"/>
                     <a:stretch>
                       <a:fillRect/>
                     </a:stretch>
@@ -13491,9 +13486,10 @@
     <w:p>
       <w:pPr>
         <w:spacing w:line="360" w:lineRule="auto"/>
-      </w:pPr>
-      <w:r>
-        <w:tab/>
+        <w:ind w:firstLine="708"/>
+        <w:jc w:val="both"/>
+      </w:pPr>
+      <w:r>
         <w:t xml:space="preserve">Количество логический процессоров экспериментальной машины </w:t>
       </w:r>
       <w:r>
@@ -13506,6 +13502,63 @@
     <w:p>
       <w:pPr>
         <w:spacing w:line="360" w:lineRule="auto"/>
+        <w:ind w:firstLine="708"/>
+        <w:jc w:val="both"/>
+      </w:pPr>
+      <w:r>
+        <w:t xml:space="preserve">На рисунке 11 представлены графики зависимости времени от количества потоков на примере реализаций алгоритмов умножения матриц. Обычное умножение без распараллеливания потоков изображено зеленой линией. Первая реализация по группам строк показана синий линией. Вторая реализация умножения матриц с распараллеливанием </w:t>
+      </w:r>
+      <w:r>
+        <w:t>изображена красной линией.</w:t>
+      </w:r>
+    </w:p>
+    <w:p>
+      <w:pPr>
+        <w:spacing w:line="360" w:lineRule="auto"/>
+      </w:pPr>
+      <w:r>
+        <w:lastRenderedPageBreak/>
+        <w:drawing>
+          <wp:inline distT="0" distB="0" distL="0" distR="0" wp14:anchorId="76A1EDA9" wp14:editId="3D2757B1">
+            <wp:extent cx="5868219" cy="5868219"/>
+            <wp:effectExtent l="0" t="0" r="0" b="0"/>
+            <wp:docPr id="2" name="Рисунок 2"/>
+            <wp:cNvGraphicFramePr>
+              <a:graphicFrameLocks xmlns:a="http://schemas.openxmlformats.org/drawingml/2006/main" noChangeAspect="1"/>
+            </wp:cNvGraphicFramePr>
+            <a:graphic xmlns:a="http://schemas.openxmlformats.org/drawingml/2006/main">
+              <a:graphicData uri="http://schemas.openxmlformats.org/drawingml/2006/picture">
+                <pic:pic xmlns:pic="http://schemas.openxmlformats.org/drawingml/2006/picture">
+                  <pic:nvPicPr>
+                    <pic:cNvPr id="1" name=""/>
+                    <pic:cNvPicPr/>
+                  </pic:nvPicPr>
+                  <pic:blipFill>
+                    <a:blip r:embed="rId16"/>
+                    <a:stretch>
+                      <a:fillRect/>
+                    </a:stretch>
+                  </pic:blipFill>
+                  <pic:spPr>
+                    <a:xfrm>
+                      <a:off x="0" y="0"/>
+                      <a:ext cx="5868219" cy="5868219"/>
+                    </a:xfrm>
+                    <a:prstGeom prst="rect">
+                      <a:avLst/>
+                    </a:prstGeom>
+                  </pic:spPr>
+                </pic:pic>
+              </a:graphicData>
+            </a:graphic>
+          </wp:inline>
+        </w:drawing>
+      </w:r>
+    </w:p>
+    <w:p>
+      <w:pPr>
+        <w:spacing w:line="360" w:lineRule="auto"/>
+        <w:ind w:firstLine="708"/>
         <w:jc w:val="both"/>
       </w:pPr>
       <w:r>
@@ -13549,8 +13602,8 @@
           <w:szCs w:val="36"/>
         </w:rPr>
       </w:pPr>
-      <w:bookmarkStart w:id="30" w:name="_Toc50566296"/>
-      <w:bookmarkStart w:id="31" w:name="_Toc52317398"/>
+      <w:bookmarkStart w:id="35" w:name="_Toc50566296"/>
+      <w:bookmarkStart w:id="36" w:name="_Toc58831862"/>
       <w:r>
         <w:rPr>
           <w:rStyle w:val="10"/>
@@ -13558,8 +13611,8 @@
         <w:lastRenderedPageBreak/>
         <w:t>Заключение</w:t>
       </w:r>
-      <w:bookmarkEnd w:id="30"/>
-      <w:bookmarkEnd w:id="31"/>
+      <w:bookmarkEnd w:id="35"/>
+      <w:bookmarkEnd w:id="36"/>
     </w:p>
     <w:p>
       <w:pPr>
@@ -13638,8 +13691,8 @@
           <w:szCs w:val="36"/>
         </w:rPr>
       </w:pPr>
-      <w:bookmarkStart w:id="32" w:name="_Toc50566297"/>
-      <w:bookmarkStart w:id="33" w:name="_Toc52317399"/>
+      <w:bookmarkStart w:id="37" w:name="_Toc50566297"/>
+      <w:bookmarkStart w:id="38" w:name="_Toc58831863"/>
       <w:r>
         <w:rPr>
           <w:rStyle w:val="10"/>
@@ -13647,8 +13700,8 @@
         <w:lastRenderedPageBreak/>
         <w:t>Список литературы</w:t>
       </w:r>
-      <w:bookmarkEnd w:id="32"/>
-      <w:bookmarkEnd w:id="33"/>
+      <w:bookmarkEnd w:id="37"/>
+      <w:bookmarkEnd w:id="38"/>
     </w:p>
     <w:p>
       <w:pPr>
@@ -13714,7 +13767,7 @@
       <w:r>
         <w:t xml:space="preserve"> [Электронный ресурс]. Режим доступа: </w:t>
       </w:r>
-      <w:hyperlink r:id="rId28" w:history="1">
+      <w:hyperlink r:id="rId17" w:history="1">
         <w:r>
           <w:rPr>
             <w:rStyle w:val="a3"/>
@@ -13992,6 +14045,92 @@
     </w:lvl>
   </w:abstractNum>
   <w:abstractNum w:abstractNumId="2" w15:restartNumberingAfterBreak="0">
+    <w:nsid w:val="0FD51E69"/>
+    <w:multiLevelType w:val="hybridMultilevel"/>
+    <w:tmpl w:val="B6AEDB10"/>
+    <w:lvl w:ilvl="0" w:tplc="04190011">
+      <w:start w:val="1"/>
+      <w:numFmt w:val="decimal"/>
+      <w:lvlText w:val="%1)"/>
+      <w:lvlJc w:val="left"/>
+      <w:pPr>
+        <w:ind w:left="1080" w:hanging="360"/>
+      </w:pPr>
+    </w:lvl>
+    <w:lvl w:ilvl="1" w:tplc="04190019" w:tentative="1">
+      <w:start w:val="1"/>
+      <w:numFmt w:val="lowerLetter"/>
+      <w:lvlText w:val="%2."/>
+      <w:lvlJc w:val="left"/>
+      <w:pPr>
+        <w:ind w:left="1800" w:hanging="360"/>
+      </w:pPr>
+    </w:lvl>
+    <w:lvl w:ilvl="2" w:tplc="0419001B" w:tentative="1">
+      <w:start w:val="1"/>
+      <w:numFmt w:val="lowerRoman"/>
+      <w:lvlText w:val="%3."/>
+      <w:lvlJc w:val="right"/>
+      <w:pPr>
+        <w:ind w:left="2520" w:hanging="180"/>
+      </w:pPr>
+    </w:lvl>
+    <w:lvl w:ilvl="3" w:tplc="0419000F" w:tentative="1">
+      <w:start w:val="1"/>
+      <w:numFmt w:val="decimal"/>
+      <w:lvlText w:val="%4."/>
+      <w:lvlJc w:val="left"/>
+      <w:pPr>
+        <w:ind w:left="3240" w:hanging="360"/>
+      </w:pPr>
+    </w:lvl>
+    <w:lvl w:ilvl="4" w:tplc="04190019" w:tentative="1">
+      <w:start w:val="1"/>
+      <w:numFmt w:val="lowerLetter"/>
+      <w:lvlText w:val="%5."/>
+      <w:lvlJc w:val="left"/>
+      <w:pPr>
+        <w:ind w:left="3960" w:hanging="360"/>
+      </w:pPr>
+    </w:lvl>
+    <w:lvl w:ilvl="5" w:tplc="0419001B" w:tentative="1">
+      <w:start w:val="1"/>
+      <w:numFmt w:val="lowerRoman"/>
+      <w:lvlText w:val="%6."/>
+      <w:lvlJc w:val="right"/>
+      <w:pPr>
+        <w:ind w:left="4680" w:hanging="180"/>
+      </w:pPr>
+    </w:lvl>
+    <w:lvl w:ilvl="6" w:tplc="0419000F" w:tentative="1">
+      <w:start w:val="1"/>
+      <w:numFmt w:val="decimal"/>
+      <w:lvlText w:val="%7."/>
+      <w:lvlJc w:val="left"/>
+      <w:pPr>
+        <w:ind w:left="5400" w:hanging="360"/>
+      </w:pPr>
+    </w:lvl>
+    <w:lvl w:ilvl="7" w:tplc="04190019" w:tentative="1">
+      <w:start w:val="1"/>
+      <w:numFmt w:val="lowerLetter"/>
+      <w:lvlText w:val="%8."/>
+      <w:lvlJc w:val="left"/>
+      <w:pPr>
+        <w:ind w:left="6120" w:hanging="360"/>
+      </w:pPr>
+    </w:lvl>
+    <w:lvl w:ilvl="8" w:tplc="0419001B" w:tentative="1">
+      <w:start w:val="1"/>
+      <w:numFmt w:val="lowerRoman"/>
+      <w:lvlText w:val="%9."/>
+      <w:lvlJc w:val="right"/>
+      <w:pPr>
+        <w:ind w:left="6840" w:hanging="180"/>
+      </w:pPr>
+    </w:lvl>
+  </w:abstractNum>
+  <w:abstractNum w:abstractNumId="3" w15:restartNumberingAfterBreak="0">
     <w:nsid w:val="1288302A"/>
     <w:multiLevelType w:val="multilevel"/>
     <w:tmpl w:val="F2BCB2B2"/>
@@ -14077,7 +14216,7 @@
       </w:pPr>
     </w:lvl>
   </w:abstractNum>
-  <w:abstractNum w:abstractNumId="3" w15:restartNumberingAfterBreak="0">
+  <w:abstractNum w:abstractNumId="4" w15:restartNumberingAfterBreak="0">
     <w:nsid w:val="17BE1AA8"/>
     <w:multiLevelType w:val="multilevel"/>
     <w:tmpl w:val="ADAE834C"/>
@@ -14163,7 +14302,7 @@
       </w:pPr>
     </w:lvl>
   </w:abstractNum>
-  <w:abstractNum w:abstractNumId="4" w15:restartNumberingAfterBreak="0">
+  <w:abstractNum w:abstractNumId="5" w15:restartNumberingAfterBreak="0">
     <w:nsid w:val="1CB328FA"/>
     <w:multiLevelType w:val="hybridMultilevel"/>
     <w:tmpl w:val="14B61022"/>
@@ -14252,7 +14391,7 @@
       </w:pPr>
     </w:lvl>
   </w:abstractNum>
-  <w:abstractNum w:abstractNumId="5" w15:restartNumberingAfterBreak="0">
+  <w:abstractNum w:abstractNumId="6" w15:restartNumberingAfterBreak="0">
     <w:nsid w:val="1DC70D51"/>
     <w:multiLevelType w:val="multilevel"/>
     <w:tmpl w:val="E36890EC"/>
@@ -14338,7 +14477,7 @@
       </w:pPr>
     </w:lvl>
   </w:abstractNum>
-  <w:abstractNum w:abstractNumId="6" w15:restartNumberingAfterBreak="0">
+  <w:abstractNum w:abstractNumId="7" w15:restartNumberingAfterBreak="0">
     <w:nsid w:val="236E6498"/>
     <w:multiLevelType w:val="multilevel"/>
     <w:tmpl w:val="0419001F"/>
@@ -14424,7 +14563,7 @@
       </w:pPr>
     </w:lvl>
   </w:abstractNum>
-  <w:abstractNum w:abstractNumId="7" w15:restartNumberingAfterBreak="0">
+  <w:abstractNum w:abstractNumId="8" w15:restartNumberingAfterBreak="0">
     <w:nsid w:val="287D0DC1"/>
     <w:multiLevelType w:val="hybridMultilevel"/>
     <w:tmpl w:val="BFBE76B2"/>
@@ -14537,7 +14676,7 @@
       </w:rPr>
     </w:lvl>
   </w:abstractNum>
-  <w:abstractNum w:abstractNumId="8" w15:restartNumberingAfterBreak="0">
+  <w:abstractNum w:abstractNumId="9" w15:restartNumberingAfterBreak="0">
     <w:nsid w:val="2C1F6F2A"/>
     <w:multiLevelType w:val="multilevel"/>
     <w:tmpl w:val="F2BCB2B2"/>
@@ -14623,7 +14762,7 @@
       </w:pPr>
     </w:lvl>
   </w:abstractNum>
-  <w:abstractNum w:abstractNumId="9" w15:restartNumberingAfterBreak="0">
+  <w:abstractNum w:abstractNumId="10" w15:restartNumberingAfterBreak="0">
     <w:nsid w:val="2D5A0E67"/>
     <w:multiLevelType w:val="hybridMultilevel"/>
     <w:tmpl w:val="8316776C"/>
@@ -14709,7 +14848,7 @@
       </w:pPr>
     </w:lvl>
   </w:abstractNum>
-  <w:abstractNum w:abstractNumId="10" w15:restartNumberingAfterBreak="0">
+  <w:abstractNum w:abstractNumId="11" w15:restartNumberingAfterBreak="0">
     <w:nsid w:val="42AD3634"/>
     <w:multiLevelType w:val="multilevel"/>
     <w:tmpl w:val="7070E338"/>
@@ -14822,7 +14961,7 @@
       </w:rPr>
     </w:lvl>
   </w:abstractNum>
-  <w:abstractNum w:abstractNumId="11" w15:restartNumberingAfterBreak="0">
+  <w:abstractNum w:abstractNumId="12" w15:restartNumberingAfterBreak="0">
     <w:nsid w:val="44874137"/>
     <w:multiLevelType w:val="multilevel"/>
     <w:tmpl w:val="2EA00A54"/>
@@ -14935,7 +15074,7 @@
       </w:rPr>
     </w:lvl>
   </w:abstractNum>
-  <w:abstractNum w:abstractNumId="12" w15:restartNumberingAfterBreak="0">
+  <w:abstractNum w:abstractNumId="13" w15:restartNumberingAfterBreak="0">
     <w:nsid w:val="631852E6"/>
     <w:multiLevelType w:val="hybridMultilevel"/>
     <w:tmpl w:val="2536D476"/>
@@ -15048,7 +15187,7 @@
       </w:rPr>
     </w:lvl>
   </w:abstractNum>
-  <w:abstractNum w:abstractNumId="13" w15:restartNumberingAfterBreak="0">
+  <w:abstractNum w:abstractNumId="14" w15:restartNumberingAfterBreak="0">
     <w:nsid w:val="63E23270"/>
     <w:multiLevelType w:val="hybridMultilevel"/>
     <w:tmpl w:val="44FAB85A"/>
@@ -15134,7 +15273,7 @@
       </w:pPr>
     </w:lvl>
   </w:abstractNum>
-  <w:abstractNum w:abstractNumId="14" w15:restartNumberingAfterBreak="0">
+  <w:abstractNum w:abstractNumId="15" w15:restartNumberingAfterBreak="0">
     <w:nsid w:val="6B641C2F"/>
     <w:multiLevelType w:val="multilevel"/>
     <w:tmpl w:val="DEAAA1E4"/>
@@ -15220,7 +15359,128 @@
       </w:pPr>
     </w:lvl>
   </w:abstractNum>
-  <w:abstractNum w:abstractNumId="15" w15:restartNumberingAfterBreak="0">
+  <w:abstractNum w:abstractNumId="16" w15:restartNumberingAfterBreak="0">
+    <w:nsid w:val="75EA6D0C"/>
+    <w:multiLevelType w:val="multilevel"/>
+    <w:tmpl w:val="84D8E7A0"/>
+    <w:lvl w:ilvl="0">
+      <w:start w:val="1"/>
+      <w:numFmt w:val="decimal"/>
+      <w:lvlText w:val="%1)"/>
+      <w:lvlJc w:val="left"/>
+      <w:pPr>
+        <w:ind w:left="1068" w:hanging="360"/>
+      </w:pPr>
+      <w:rPr>
+        <w:rFonts w:hint="default"/>
+      </w:rPr>
+    </w:lvl>
+    <w:lvl w:ilvl="1">
+      <w:start w:val="2"/>
+      <w:numFmt w:val="decimal"/>
+      <w:isLgl/>
+      <w:lvlText w:val="%1.%2"/>
+      <w:lvlJc w:val="left"/>
+      <w:pPr>
+        <w:ind w:left="1428" w:hanging="720"/>
+      </w:pPr>
+      <w:rPr>
+        <w:rFonts w:hint="default"/>
+      </w:rPr>
+    </w:lvl>
+    <w:lvl w:ilvl="2">
+      <w:start w:val="1"/>
+      <w:numFmt w:val="decimal"/>
+      <w:isLgl/>
+      <w:lvlText w:val="%1.%2.%3"/>
+      <w:lvlJc w:val="left"/>
+      <w:pPr>
+        <w:ind w:left="1428" w:hanging="720"/>
+      </w:pPr>
+      <w:rPr>
+        <w:rFonts w:hint="default"/>
+      </w:rPr>
+    </w:lvl>
+    <w:lvl w:ilvl="3">
+      <w:start w:val="1"/>
+      <w:numFmt w:val="decimal"/>
+      <w:isLgl/>
+      <w:lvlText w:val="%1.%2.%3.%4"/>
+      <w:lvlJc w:val="left"/>
+      <w:pPr>
+        <w:ind w:left="1788" w:hanging="1080"/>
+      </w:pPr>
+      <w:rPr>
+        <w:rFonts w:hint="default"/>
+      </w:rPr>
+    </w:lvl>
+    <w:lvl w:ilvl="4">
+      <w:start w:val="1"/>
+      <w:numFmt w:val="decimal"/>
+      <w:isLgl/>
+      <w:lvlText w:val="%1.%2.%3.%4.%5"/>
+      <w:lvlJc w:val="left"/>
+      <w:pPr>
+        <w:ind w:left="2148" w:hanging="1440"/>
+      </w:pPr>
+      <w:rPr>
+        <w:rFonts w:hint="default"/>
+      </w:rPr>
+    </w:lvl>
+    <w:lvl w:ilvl="5">
+      <w:start w:val="1"/>
+      <w:numFmt w:val="decimal"/>
+      <w:isLgl/>
+      <w:lvlText w:val="%1.%2.%3.%4.%5.%6"/>
+      <w:lvlJc w:val="left"/>
+      <w:pPr>
+        <w:ind w:left="2508" w:hanging="1800"/>
+      </w:pPr>
+      <w:rPr>
+        <w:rFonts w:hint="default"/>
+      </w:rPr>
+    </w:lvl>
+    <w:lvl w:ilvl="6">
+      <w:start w:val="1"/>
+      <w:numFmt w:val="decimal"/>
+      <w:isLgl/>
+      <w:lvlText w:val="%1.%2.%3.%4.%5.%6.%7"/>
+      <w:lvlJc w:val="left"/>
+      <w:pPr>
+        <w:ind w:left="2508" w:hanging="1800"/>
+      </w:pPr>
+      <w:rPr>
+        <w:rFonts w:hint="default"/>
+      </w:rPr>
+    </w:lvl>
+    <w:lvl w:ilvl="7">
+      <w:start w:val="1"/>
+      <w:numFmt w:val="decimal"/>
+      <w:isLgl/>
+      <w:lvlText w:val="%1.%2.%3.%4.%5.%6.%7.%8"/>
+      <w:lvlJc w:val="left"/>
+      <w:pPr>
+        <w:ind w:left="2868" w:hanging="2160"/>
+      </w:pPr>
+      <w:rPr>
+        <w:rFonts w:hint="default"/>
+      </w:rPr>
+    </w:lvl>
+    <w:lvl w:ilvl="8">
+      <w:start w:val="1"/>
+      <w:numFmt w:val="decimal"/>
+      <w:isLgl/>
+      <w:lvlText w:val="%1.%2.%3.%4.%5.%6.%7.%8.%9"/>
+      <w:lvlJc w:val="left"/>
+      <w:pPr>
+        <w:ind w:left="3228" w:hanging="2520"/>
+      </w:pPr>
+      <w:rPr>
+        <w:rFonts w:hint="default"/>
+      </w:rPr>
+    </w:lvl>
+  </w:abstractNum>
+  <w:abstractNum w:abstractNumId="17" w15:restartNumberingAfterBreak="0">
     <w:nsid w:val="7A747BDF"/>
     <w:multiLevelType w:val="hybridMultilevel"/>
     <w:tmpl w:val="BCA45450"/>
@@ -15309,7 +15569,7 @@
       </w:pPr>
     </w:lvl>
   </w:abstractNum>
-  <w:abstractNum w:abstractNumId="16" w15:restartNumberingAfterBreak="0">
+  <w:abstractNum w:abstractNumId="18" w15:restartNumberingAfterBreak="0">
     <w:nsid w:val="7E195EAF"/>
     <w:multiLevelType w:val="multilevel"/>
     <w:tmpl w:val="CDC23E7A"/>
@@ -15424,7 +15684,7 @@
     </w:lvl>
   </w:abstractNum>
   <w:num w:numId="1">
-    <w:abstractNumId w:val="3"/>
+    <w:abstractNumId w:val="4"/>
     <w:lvlOverride w:ilvl="0">
       <w:startOverride w:val="1"/>
     </w:lvlOverride>
@@ -15454,13 +15714,13 @@
     </w:lvlOverride>
   </w:num>
   <w:num w:numId="2">
-    <w:abstractNumId w:val="6"/>
+    <w:abstractNumId w:val="7"/>
   </w:num>
   <w:num w:numId="3">
-    <w:abstractNumId w:val="7"/>
+    <w:abstractNumId w:val="8"/>
   </w:num>
   <w:num w:numId="4">
-    <w:abstractNumId w:val="13"/>
+    <w:abstractNumId w:val="14"/>
     <w:lvlOverride w:ilvl="0">
       <w:startOverride w:val="1"/>
     </w:lvlOverride>
@@ -15490,10 +15750,10 @@
     </w:lvlOverride>
   </w:num>
   <w:num w:numId="5">
-    <w:abstractNumId w:val="12"/>
+    <w:abstractNumId w:val="13"/>
   </w:num>
   <w:num w:numId="6">
-    <w:abstractNumId w:val="9"/>
+    <w:abstractNumId w:val="10"/>
     <w:lvlOverride w:ilvl="0">
       <w:startOverride w:val="1"/>
     </w:lvlOverride>
@@ -15526,42 +15786,48 @@
     <w:abstractNumId w:val="0"/>
   </w:num>
   <w:num w:numId="8">
-    <w:abstractNumId w:val="6"/>
+    <w:abstractNumId w:val="7"/>
   </w:num>
   <w:num w:numId="9">
-    <w:abstractNumId w:val="13"/>
+    <w:abstractNumId w:val="14"/>
   </w:num>
   <w:num w:numId="10">
     <w:abstractNumId w:val="1"/>
   </w:num>
   <w:num w:numId="11">
-    <w:abstractNumId w:val="7"/>
+    <w:abstractNumId w:val="8"/>
   </w:num>
   <w:num w:numId="12">
-    <w:abstractNumId w:val="14"/>
+    <w:abstractNumId w:val="15"/>
   </w:num>
   <w:num w:numId="13">
+    <w:abstractNumId w:val="3"/>
+  </w:num>
+  <w:num w:numId="14">
+    <w:abstractNumId w:val="9"/>
+  </w:num>
+  <w:num w:numId="15">
+    <w:abstractNumId w:val="6"/>
+  </w:num>
+  <w:num w:numId="16">
+    <w:abstractNumId w:val="17"/>
+  </w:num>
+  <w:num w:numId="17">
+    <w:abstractNumId w:val="12"/>
+  </w:num>
+  <w:num w:numId="18">
+    <w:abstractNumId w:val="11"/>
+  </w:num>
+  <w:num w:numId="19">
+    <w:abstractNumId w:val="5"/>
+  </w:num>
+  <w:num w:numId="20">
+    <w:abstractNumId w:val="18"/>
+  </w:num>
+  <w:num w:numId="21">
     <w:abstractNumId w:val="2"/>
   </w:num>
-  <w:num w:numId="14">
-    <w:abstractNumId w:val="8"/>
-  </w:num>
-  <w:num w:numId="15">
-    <w:abstractNumId w:val="5"/>
-  </w:num>
-  <w:num w:numId="16">
-    <w:abstractNumId w:val="15"/>
-  </w:num>
-  <w:num w:numId="17">
-    <w:abstractNumId w:val="11"/>
-  </w:num>
-  <w:num w:numId="18">
-    <w:abstractNumId w:val="10"/>
-  </w:num>
-  <w:num w:numId="19">
-    <w:abstractNumId w:val="4"/>
-  </w:num>
-  <w:num w:numId="20">
+  <w:num w:numId="22">
     <w:abstractNumId w:val="16"/>
   </w:num>
 </w:numbering>
@@ -16139,7 +16405,6 @@
     <w:next w:val="a"/>
     <w:autoRedefine/>
     <w:uiPriority w:val="39"/>
-    <w:semiHidden/>
     <w:unhideWhenUsed/>
     <w:rsid w:val="00F763F9"/>
     <w:pPr>
@@ -16152,7 +16417,6 @@
     <w:next w:val="a"/>
     <w:autoRedefine/>
     <w:uiPriority w:val="39"/>
-    <w:semiHidden/>
     <w:unhideWhenUsed/>
     <w:rsid w:val="00F763F9"/>
     <w:pPr>

</xml_diff>

<commit_message>
aa fix4-5 + lab06 was added
</commit_message>
<xml_diff>
--- a/aa/lab04/Отчет.docx
+++ b/aa/lab04/Отчет.docx
@@ -1441,149 +1441,6 @@
           <w:r>
             <w:fldChar w:fldCharType="separate"/>
           </w:r>
-        </w:p>
-        <w:p>
-          <w:pPr>
-            <w:pStyle w:val="11"/>
-            <w:tabs>
-              <w:tab w:val="right" w:leader="dot" w:pos="9345"/>
-            </w:tabs>
-            <w:rPr>
-              <w:rFonts w:asciiTheme="minorHAnsi" w:eastAsiaTheme="minorEastAsia" w:hAnsiTheme="minorHAnsi" w:cstheme="minorBidi"/>
-              <w:noProof/>
-              <w:sz w:val="22"/>
-              <w:szCs w:val="22"/>
-              <w:lang w:eastAsia="ru-RU"/>
-            </w:rPr>
-          </w:pPr>
-          <w:hyperlink w:anchor="_Toc58831848" w:history="1">
-            <w:r>
-              <w:rPr>
-                <w:rStyle w:val="a3"/>
-                <w:rFonts w:eastAsia="Times New Roman"/>
-                <w:b/>
-                <w:caps/>
-                <w:noProof/>
-                <w:snapToGrid w:val="0"/>
-                <w:spacing w:val="100"/>
-                <w:lang w:eastAsia="ru-RU"/>
-              </w:rPr>
-              <w:t>Отчет</w:t>
-            </w:r>
-            <w:r>
-              <w:rPr>
-                <w:noProof/>
-                <w:webHidden/>
-              </w:rPr>
-              <w:tab/>
-            </w:r>
-            <w:r>
-              <w:rPr>
-                <w:noProof/>
-                <w:webHidden/>
-              </w:rPr>
-              <w:fldChar w:fldCharType="begin"/>
-            </w:r>
-            <w:r>
-              <w:rPr>
-                <w:noProof/>
-                <w:webHidden/>
-              </w:rPr>
-              <w:instrText xml:space="preserve"> PAGEREF _Toc58831848 \h </w:instrText>
-            </w:r>
-            <w:r>
-              <w:rPr>
-                <w:noProof/>
-                <w:webHidden/>
-              </w:rPr>
-            </w:r>
-            <w:r>
-              <w:rPr>
-                <w:noProof/>
-                <w:webHidden/>
-              </w:rPr>
-              <w:fldChar w:fldCharType="separate"/>
-            </w:r>
-            <w:r>
-              <w:rPr>
-                <w:noProof/>
-                <w:webHidden/>
-              </w:rPr>
-              <w:t>1</w:t>
-            </w:r>
-            <w:r>
-              <w:rPr>
-                <w:noProof/>
-                <w:webHidden/>
-              </w:rPr>
-              <w:fldChar w:fldCharType="end"/>
-            </w:r>
-          </w:hyperlink>
-        </w:p>
-        <w:p>
-          <w:pPr>
-            <w:pStyle w:val="11"/>
-            <w:tabs>
-              <w:tab w:val="right" w:leader="dot" w:pos="9345"/>
-            </w:tabs>
-            <w:rPr>
-              <w:rFonts w:asciiTheme="minorHAnsi" w:eastAsiaTheme="minorEastAsia" w:hAnsiTheme="minorHAnsi" w:cstheme="minorBidi"/>
-              <w:noProof/>
-              <w:sz w:val="22"/>
-              <w:szCs w:val="22"/>
-              <w:lang w:eastAsia="ru-RU"/>
-            </w:rPr>
-          </w:pPr>
-          <w:hyperlink w:anchor="_Toc58831849" w:history="1">
-            <w:r>
-              <w:rPr>
-                <w:noProof/>
-                <w:webHidden/>
-              </w:rPr>
-              <w:tab/>
-            </w:r>
-            <w:r>
-              <w:rPr>
-                <w:noProof/>
-                <w:webHidden/>
-              </w:rPr>
-              <w:fldChar w:fldCharType="begin"/>
-            </w:r>
-            <w:r>
-              <w:rPr>
-                <w:noProof/>
-                <w:webHidden/>
-              </w:rPr>
-              <w:instrText xml:space="preserve"> PAGEREF _Toc58831849 \h </w:instrText>
-            </w:r>
-            <w:r>
-              <w:rPr>
-                <w:noProof/>
-                <w:webHidden/>
-              </w:rPr>
-            </w:r>
-            <w:r>
-              <w:rPr>
-                <w:noProof/>
-                <w:webHidden/>
-              </w:rPr>
-              <w:fldChar w:fldCharType="separate"/>
-            </w:r>
-            <w:r>
-              <w:rPr>
-                <w:noProof/>
-                <w:webHidden/>
-              </w:rPr>
-              <w:t>1</w:t>
-            </w:r>
-            <w:r>
-              <w:rPr>
-                <w:noProof/>
-                <w:webHidden/>
-              </w:rPr>
-              <w:fldChar w:fldCharType="end"/>
-            </w:r>
-          </w:hyperlink>
         </w:p>
         <w:p>
           <w:pPr>
@@ -12980,7 +12837,7 @@
       <w:pPr>
         <w:keepNext/>
         <w:shd w:val="clear" w:color="auto" w:fill="FFFFFF"/>
-        <w:spacing w:after="0" w:line="240" w:lineRule="auto"/>
+        <w:spacing w:after="0" w:line="360" w:lineRule="auto"/>
         <w:jc w:val="center"/>
       </w:pPr>
       <w:r>
@@ -13028,6 +12885,7 @@
     <w:p>
       <w:pPr>
         <w:pStyle w:val="a4"/>
+        <w:spacing w:line="360" w:lineRule="auto"/>
         <w:jc w:val="center"/>
       </w:pPr>
       <w:r>
@@ -13037,22 +12895,15 @@
     <w:p>
       <w:pPr>
         <w:shd w:val="clear" w:color="auto" w:fill="FFFFFF"/>
-        <w:spacing w:after="0" w:line="240" w:lineRule="auto"/>
+        <w:spacing w:after="0" w:line="360" w:lineRule="auto"/>
       </w:pPr>
     </w:p>
     <w:p>
       <w:pPr>
         <w:shd w:val="clear" w:color="auto" w:fill="FFFFFF"/>
-        <w:spacing w:after="0" w:line="240" w:lineRule="auto"/>
+        <w:spacing w:after="0" w:line="360" w:lineRule="auto"/>
         <w:ind w:firstLine="708"/>
         <w:jc w:val="both"/>
-        <w:rPr>
-          <w:rFonts w:ascii="Courier New" w:eastAsia="Times New Roman" w:hAnsi="Courier New" w:cs="Courier New"/>
-          <w:color w:val="000000"/>
-          <w:sz w:val="20"/>
-          <w:szCs w:val="20"/>
-          <w:lang w:eastAsia="ru-RU"/>
-        </w:rPr>
       </w:pPr>
       <w:r>
         <w:t xml:space="preserve">Все тесты были пройдены успешно для всех реализованных алгоритмов сортировки. </w:t>
@@ -13060,9 +12911,130 @@
     </w:p>
     <w:p>
       <w:pPr>
+        <w:pStyle w:val="1"/>
+        <w:numPr>
+          <w:ilvl w:val="1"/>
+          <w:numId w:val="18"/>
+        </w:numPr>
         <w:spacing w:line="360" w:lineRule="auto"/>
-      </w:pPr>
-      <w:r>
+        <w:ind w:hanging="1146"/>
+        <w:rPr>
+          <w:rFonts w:eastAsiaTheme="minorHAnsi"/>
+        </w:rPr>
+      </w:pPr>
+      <w:bookmarkStart w:id="31" w:name="_Hlk59033957"/>
+      <w:r>
+        <w:rPr>
+          <w:rFonts w:eastAsiaTheme="minorHAnsi"/>
+        </w:rPr>
+        <w:t>Характеристика машины</w:t>
+      </w:r>
+    </w:p>
+    <w:p>
+      <w:pPr>
+        <w:spacing w:line="360" w:lineRule="auto"/>
+        <w:ind w:firstLine="708"/>
+      </w:pPr>
+      <w:r>
+        <w:t>Эксперименты проводились на компьютере со следующими характеристиками:</w:t>
+      </w:r>
+    </w:p>
+    <w:p>
+      <w:pPr>
+        <w:pStyle w:val="a5"/>
+        <w:numPr>
+          <w:ilvl w:val="0"/>
+          <w:numId w:val="23"/>
+        </w:numPr>
+        <w:spacing w:line="360" w:lineRule="auto"/>
+      </w:pPr>
+      <w:r>
+        <w:t xml:space="preserve">ОС – </w:t>
+      </w:r>
+      <w:r>
+        <w:rPr>
+          <w:lang w:val="en-US"/>
+        </w:rPr>
+        <w:t>Windows 10, 64bit</w:t>
+      </w:r>
+    </w:p>
+    <w:p>
+      <w:pPr>
+        <w:pStyle w:val="a5"/>
+        <w:numPr>
+          <w:ilvl w:val="0"/>
+          <w:numId w:val="23"/>
+        </w:numPr>
+        <w:spacing w:line="360" w:lineRule="auto"/>
+        <w:rPr>
+          <w:lang w:val="en-US"/>
+        </w:rPr>
+      </w:pPr>
+      <w:r>
+        <w:t>Процессор</w:t>
+      </w:r>
+      <w:r>
+        <w:rPr>
+          <w:lang w:val="en-US"/>
+        </w:rPr>
+        <w:t xml:space="preserve"> – </w:t>
+      </w:r>
+      <w:r>
+        <w:rPr>
+          <w:lang w:val="en-US"/>
+        </w:rPr>
+        <w:t xml:space="preserve">Intel(R) </w:t>
+      </w:r>
+      <w:proofErr w:type="gramStart"/>
+      <w:r>
+        <w:rPr>
+          <w:lang w:val="en-US"/>
+        </w:rPr>
+        <w:t>Core(</w:t>
+      </w:r>
+      <w:proofErr w:type="gramEnd"/>
+      <w:r>
+        <w:rPr>
+          <w:lang w:val="en-US"/>
+        </w:rPr>
+        <w:t>TM) i3-8100 CPU @ 3.60GHz</w:t>
+      </w:r>
+    </w:p>
+    <w:p>
+      <w:pPr>
+        <w:pStyle w:val="a5"/>
+        <w:numPr>
+          <w:ilvl w:val="0"/>
+          <w:numId w:val="23"/>
+        </w:numPr>
+        <w:spacing w:line="360" w:lineRule="auto"/>
+        <w:ind w:left="714" w:hanging="357"/>
+        <w:rPr>
+          <w:lang w:val="en-US"/>
+        </w:rPr>
+      </w:pPr>
+      <w:r>
+        <w:t>ОЗУ – 16</w:t>
+      </w:r>
+      <w:r>
+        <w:rPr>
+          <w:lang w:val="en-US"/>
+        </w:rPr>
+        <w:t xml:space="preserve"> Gb</w:t>
+      </w:r>
+    </w:p>
+    <w:bookmarkEnd w:id="31"/>
+    <w:p>
+      <w:pPr>
+        <w:spacing w:line="360" w:lineRule="auto"/>
+        <w:rPr>
+          <w:lang w:val="en-US"/>
+        </w:rPr>
+      </w:pPr>
+      <w:r>
+        <w:rPr>
+          <w:lang w:val="en-US"/>
+        </w:rPr>
         <w:br w:type="page"/>
       </w:r>
     </w:p>
@@ -13071,19 +13043,18 @@
         <w:pStyle w:val="1"/>
         <w:numPr>
           <w:ilvl w:val="0"/>
-          <w:numId w:val="7"/>
+          <w:numId w:val="18"/>
         </w:numPr>
         <w:spacing w:line="360" w:lineRule="auto"/>
-        <w:ind w:hanging="786"/>
-      </w:pPr>
-      <w:bookmarkStart w:id="31" w:name="_Toc50566291"/>
-      <w:bookmarkStart w:id="32" w:name="_Toc58831860"/>
+      </w:pPr>
+      <w:bookmarkStart w:id="32" w:name="_Toc50566291"/>
+      <w:bookmarkStart w:id="33" w:name="_Toc58831860"/>
       <w:r>
         <w:lastRenderedPageBreak/>
         <w:t>Экспериментальная часть</w:t>
       </w:r>
-      <w:bookmarkEnd w:id="31"/>
       <w:bookmarkEnd w:id="32"/>
+      <w:bookmarkEnd w:id="33"/>
     </w:p>
     <w:p>
       <w:pPr>
@@ -13103,16 +13074,16 @@
       <w:pPr>
         <w:pStyle w:val="2"/>
       </w:pPr>
-      <w:bookmarkStart w:id="33" w:name="_Toc50566294"/>
-      <w:bookmarkStart w:id="34" w:name="_Toc58831861"/>
+      <w:bookmarkStart w:id="34" w:name="_Toc50566294"/>
+      <w:bookmarkStart w:id="35" w:name="_Toc58831861"/>
       <w:r>
         <w:t>Сравнение алгоритмов по времени</w:t>
       </w:r>
-      <w:bookmarkEnd w:id="33"/>
+      <w:bookmarkEnd w:id="34"/>
       <w:r>
         <w:t xml:space="preserve"> работы реализаций</w:t>
       </w:r>
-      <w:bookmarkEnd w:id="34"/>
+      <w:bookmarkEnd w:id="35"/>
     </w:p>
     <w:p>
       <w:pPr>
@@ -13517,6 +13488,9 @@
         <w:spacing w:line="360" w:lineRule="auto"/>
       </w:pPr>
       <w:r>
+        <w:rPr>
+          <w:noProof/>
+        </w:rPr>
         <w:lastRenderedPageBreak/>
         <w:drawing>
           <wp:inline distT="0" distB="0" distL="0" distR="0" wp14:anchorId="76A1EDA9" wp14:editId="3D2757B1">
@@ -13602,8 +13576,8 @@
           <w:szCs w:val="36"/>
         </w:rPr>
       </w:pPr>
-      <w:bookmarkStart w:id="35" w:name="_Toc50566296"/>
-      <w:bookmarkStart w:id="36" w:name="_Toc58831862"/>
+      <w:bookmarkStart w:id="36" w:name="_Toc50566296"/>
+      <w:bookmarkStart w:id="37" w:name="_Toc58831862"/>
       <w:r>
         <w:rPr>
           <w:rStyle w:val="10"/>
@@ -13611,8 +13585,8 @@
         <w:lastRenderedPageBreak/>
         <w:t>Заключение</w:t>
       </w:r>
-      <w:bookmarkEnd w:id="35"/>
       <w:bookmarkEnd w:id="36"/>
+      <w:bookmarkEnd w:id="37"/>
     </w:p>
     <w:p>
       <w:pPr>
@@ -13691,8 +13665,8 @@
           <w:szCs w:val="36"/>
         </w:rPr>
       </w:pPr>
-      <w:bookmarkStart w:id="37" w:name="_Toc50566297"/>
-      <w:bookmarkStart w:id="38" w:name="_Toc58831863"/>
+      <w:bookmarkStart w:id="38" w:name="_Toc50566297"/>
+      <w:bookmarkStart w:id="39" w:name="_Toc58831863"/>
       <w:r>
         <w:rPr>
           <w:rStyle w:val="10"/>
@@ -13700,8 +13674,8 @@
         <w:lastRenderedPageBreak/>
         <w:t>Список литературы</w:t>
       </w:r>
-      <w:bookmarkEnd w:id="37"/>
       <w:bookmarkEnd w:id="38"/>
+      <w:bookmarkEnd w:id="39"/>
     </w:p>
     <w:p>
       <w:pPr>
@@ -14849,6 +14823,119 @@
     </w:lvl>
   </w:abstractNum>
   <w:abstractNum w:abstractNumId="11" w15:restartNumberingAfterBreak="0">
+    <w:nsid w:val="3BA74597"/>
+    <w:multiLevelType w:val="hybridMultilevel"/>
+    <w:tmpl w:val="DD0A5556"/>
+    <w:lvl w:ilvl="0" w:tplc="04190001">
+      <w:start w:val="1"/>
+      <w:numFmt w:val="bullet"/>
+      <w:lvlText w:val=""/>
+      <w:lvlJc w:val="left"/>
+      <w:pPr>
+        <w:ind w:left="720" w:hanging="360"/>
+      </w:pPr>
+      <w:rPr>
+        <w:rFonts w:ascii="Symbol" w:hAnsi="Symbol" w:hint="default"/>
+      </w:rPr>
+    </w:lvl>
+    <w:lvl w:ilvl="1" w:tplc="04190003" w:tentative="1">
+      <w:start w:val="1"/>
+      <w:numFmt w:val="bullet"/>
+      <w:lvlText w:val="o"/>
+      <w:lvlJc w:val="left"/>
+      <w:pPr>
+        <w:ind w:left="1440" w:hanging="360"/>
+      </w:pPr>
+      <w:rPr>
+        <w:rFonts w:ascii="Courier New" w:hAnsi="Courier New" w:cs="Courier New" w:hint="default"/>
+      </w:rPr>
+    </w:lvl>
+    <w:lvl w:ilvl="2" w:tplc="04190005" w:tentative="1">
+      <w:start w:val="1"/>
+      <w:numFmt w:val="bullet"/>
+      <w:lvlText w:val=""/>
+      <w:lvlJc w:val="left"/>
+      <w:pPr>
+        <w:ind w:left="2160" w:hanging="360"/>
+      </w:pPr>
+      <w:rPr>
+        <w:rFonts w:ascii="Wingdings" w:hAnsi="Wingdings" w:hint="default"/>
+      </w:rPr>
+    </w:lvl>
+    <w:lvl w:ilvl="3" w:tplc="04190001" w:tentative="1">
+      <w:start w:val="1"/>
+      <w:numFmt w:val="bullet"/>
+      <w:lvlText w:val=""/>
+      <w:lvlJc w:val="left"/>
+      <w:pPr>
+        <w:ind w:left="2880" w:hanging="360"/>
+      </w:pPr>
+      <w:rPr>
+        <w:rFonts w:ascii="Symbol" w:hAnsi="Symbol" w:hint="default"/>
+      </w:rPr>
+    </w:lvl>
+    <w:lvl w:ilvl="4" w:tplc="04190003" w:tentative="1">
+      <w:start w:val="1"/>
+      <w:numFmt w:val="bullet"/>
+      <w:lvlText w:val="o"/>
+      <w:lvlJc w:val="left"/>
+      <w:pPr>
+        <w:ind w:left="3600" w:hanging="360"/>
+      </w:pPr>
+      <w:rPr>
+        <w:rFonts w:ascii="Courier New" w:hAnsi="Courier New" w:cs="Courier New" w:hint="default"/>
+      </w:rPr>
+    </w:lvl>
+    <w:lvl w:ilvl="5" w:tplc="04190005" w:tentative="1">
+      <w:start w:val="1"/>
+      <w:numFmt w:val="bullet"/>
+      <w:lvlText w:val=""/>
+      <w:lvlJc w:val="left"/>
+      <w:pPr>
+        <w:ind w:left="4320" w:hanging="360"/>
+      </w:pPr>
+      <w:rPr>
+        <w:rFonts w:ascii="Wingdings" w:hAnsi="Wingdings" w:hint="default"/>
+      </w:rPr>
+    </w:lvl>
+    <w:lvl w:ilvl="6" w:tplc="04190001" w:tentative="1">
+      <w:start w:val="1"/>
+      <w:numFmt w:val="bullet"/>
+      <w:lvlText w:val=""/>
+      <w:lvlJc w:val="left"/>
+      <w:pPr>
+        <w:ind w:left="5040" w:hanging="360"/>
+      </w:pPr>
+      <w:rPr>
+        <w:rFonts w:ascii="Symbol" w:hAnsi="Symbol" w:hint="default"/>
+      </w:rPr>
+    </w:lvl>
+    <w:lvl w:ilvl="7" w:tplc="04190003" w:tentative="1">
+      <w:start w:val="1"/>
+      <w:numFmt w:val="bullet"/>
+      <w:lvlText w:val="o"/>
+      <w:lvlJc w:val="left"/>
+      <w:pPr>
+        <w:ind w:left="5760" w:hanging="360"/>
+      </w:pPr>
+      <w:rPr>
+        <w:rFonts w:ascii="Courier New" w:hAnsi="Courier New" w:cs="Courier New" w:hint="default"/>
+      </w:rPr>
+    </w:lvl>
+    <w:lvl w:ilvl="8" w:tplc="04190005" w:tentative="1">
+      <w:start w:val="1"/>
+      <w:numFmt w:val="bullet"/>
+      <w:lvlText w:val=""/>
+      <w:lvlJc w:val="left"/>
+      <w:pPr>
+        <w:ind w:left="6480" w:hanging="360"/>
+      </w:pPr>
+      <w:rPr>
+        <w:rFonts w:ascii="Wingdings" w:hAnsi="Wingdings" w:hint="default"/>
+      </w:rPr>
+    </w:lvl>
+  </w:abstractNum>
+  <w:abstractNum w:abstractNumId="12" w15:restartNumberingAfterBreak="0">
     <w:nsid w:val="42AD3634"/>
     <w:multiLevelType w:val="multilevel"/>
     <w:tmpl w:val="7070E338"/>
@@ -14961,7 +15048,7 @@
       </w:rPr>
     </w:lvl>
   </w:abstractNum>
-  <w:abstractNum w:abstractNumId="12" w15:restartNumberingAfterBreak="0">
+  <w:abstractNum w:abstractNumId="13" w15:restartNumberingAfterBreak="0">
     <w:nsid w:val="44874137"/>
     <w:multiLevelType w:val="multilevel"/>
     <w:tmpl w:val="2EA00A54"/>
@@ -15074,7 +15161,7 @@
       </w:rPr>
     </w:lvl>
   </w:abstractNum>
-  <w:abstractNum w:abstractNumId="13" w15:restartNumberingAfterBreak="0">
+  <w:abstractNum w:abstractNumId="14" w15:restartNumberingAfterBreak="0">
     <w:nsid w:val="631852E6"/>
     <w:multiLevelType w:val="hybridMultilevel"/>
     <w:tmpl w:val="2536D476"/>
@@ -15187,7 +15274,7 @@
       </w:rPr>
     </w:lvl>
   </w:abstractNum>
-  <w:abstractNum w:abstractNumId="14" w15:restartNumberingAfterBreak="0">
+  <w:abstractNum w:abstractNumId="15" w15:restartNumberingAfterBreak="0">
     <w:nsid w:val="63E23270"/>
     <w:multiLevelType w:val="hybridMultilevel"/>
     <w:tmpl w:val="44FAB85A"/>
@@ -15273,7 +15360,7 @@
       </w:pPr>
     </w:lvl>
   </w:abstractNum>
-  <w:abstractNum w:abstractNumId="15" w15:restartNumberingAfterBreak="0">
+  <w:abstractNum w:abstractNumId="16" w15:restartNumberingAfterBreak="0">
     <w:nsid w:val="6B641C2F"/>
     <w:multiLevelType w:val="multilevel"/>
     <w:tmpl w:val="DEAAA1E4"/>
@@ -15359,7 +15446,7 @@
       </w:pPr>
     </w:lvl>
   </w:abstractNum>
-  <w:abstractNum w:abstractNumId="16" w15:restartNumberingAfterBreak="0">
+  <w:abstractNum w:abstractNumId="17" w15:restartNumberingAfterBreak="0">
     <w:nsid w:val="75EA6D0C"/>
     <w:multiLevelType w:val="multilevel"/>
     <w:tmpl w:val="84D8E7A0"/>
@@ -15480,7 +15567,7 @@
       </w:rPr>
     </w:lvl>
   </w:abstractNum>
-  <w:abstractNum w:abstractNumId="17" w15:restartNumberingAfterBreak="0">
+  <w:abstractNum w:abstractNumId="18" w15:restartNumberingAfterBreak="0">
     <w:nsid w:val="7A747BDF"/>
     <w:multiLevelType w:val="hybridMultilevel"/>
     <w:tmpl w:val="BCA45450"/>
@@ -15569,7 +15656,7 @@
       </w:pPr>
     </w:lvl>
   </w:abstractNum>
-  <w:abstractNum w:abstractNumId="18" w15:restartNumberingAfterBreak="0">
+  <w:abstractNum w:abstractNumId="19" w15:restartNumberingAfterBreak="0">
     <w:nsid w:val="7E195EAF"/>
     <w:multiLevelType w:val="multilevel"/>
     <w:tmpl w:val="CDC23E7A"/>
@@ -15720,7 +15807,7 @@
     <w:abstractNumId w:val="8"/>
   </w:num>
   <w:num w:numId="4">
-    <w:abstractNumId w:val="14"/>
+    <w:abstractNumId w:val="15"/>
     <w:lvlOverride w:ilvl="0">
       <w:startOverride w:val="1"/>
     </w:lvlOverride>
@@ -15750,7 +15837,7 @@
     </w:lvlOverride>
   </w:num>
   <w:num w:numId="5">
-    <w:abstractNumId w:val="13"/>
+    <w:abstractNumId w:val="14"/>
   </w:num>
   <w:num w:numId="6">
     <w:abstractNumId w:val="10"/>
@@ -15789,7 +15876,7 @@
     <w:abstractNumId w:val="7"/>
   </w:num>
   <w:num w:numId="9">
-    <w:abstractNumId w:val="14"/>
+    <w:abstractNumId w:val="15"/>
   </w:num>
   <w:num w:numId="10">
     <w:abstractNumId w:val="1"/>
@@ -15798,7 +15885,7 @@
     <w:abstractNumId w:val="8"/>
   </w:num>
   <w:num w:numId="12">
-    <w:abstractNumId w:val="15"/>
+    <w:abstractNumId w:val="16"/>
   </w:num>
   <w:num w:numId="13">
     <w:abstractNumId w:val="3"/>
@@ -15810,25 +15897,28 @@
     <w:abstractNumId w:val="6"/>
   </w:num>
   <w:num w:numId="16">
-    <w:abstractNumId w:val="17"/>
+    <w:abstractNumId w:val="18"/>
   </w:num>
   <w:num w:numId="17">
-    <w:abstractNumId w:val="12"/>
+    <w:abstractNumId w:val="13"/>
   </w:num>
   <w:num w:numId="18">
-    <w:abstractNumId w:val="11"/>
+    <w:abstractNumId w:val="12"/>
   </w:num>
   <w:num w:numId="19">
     <w:abstractNumId w:val="5"/>
   </w:num>
   <w:num w:numId="20">
-    <w:abstractNumId w:val="18"/>
+    <w:abstractNumId w:val="19"/>
   </w:num>
   <w:num w:numId="21">
     <w:abstractNumId w:val="2"/>
   </w:num>
   <w:num w:numId="22">
-    <w:abstractNumId w:val="16"/>
+    <w:abstractNumId w:val="17"/>
+  </w:num>
+  <w:num w:numId="23">
+    <w:abstractNumId w:val="11"/>
   </w:num>
 </w:numbering>
 </file>

</xml_diff>